<commit_message>
revised figs based on Jeff's comments
</commit_message>
<xml_diff>
--- a/docs/2021_07_14/mdi_frontiers_resubmission_ms_v2.docx
+++ b/docs/2021_07_14/mdi_frontiers_resubmission_ms_v2.docx
@@ -1,6 +1,6 @@
 
 <file path=word/document.xml><?xml version="1.0" encoding="utf-8"?>
-<w:document xmlns:wpc="http://schemas.microsoft.com/office/word/2010/wordprocessingCanvas" xmlns:cx="http://schemas.microsoft.com/office/drawing/2014/chartex" xmlns:cx1="http://schemas.microsoft.com/office/drawing/2015/9/8/chartex" xmlns:cx2="http://schemas.microsoft.com/office/drawing/2015/10/21/chartex" xmlns:cx3="http://schemas.microsoft.com/office/drawing/2016/5/9/chartex" xmlns:cx4="http://schemas.microsoft.com/office/drawing/2016/5/10/chartex" xmlns:cx5="http://schemas.microsoft.com/office/drawing/2016/5/11/chartex" xmlns:cx6="http://schemas.microsoft.com/office/drawing/2016/5/12/chartex" xmlns:cx7="http://schemas.microsoft.com/office/drawing/2016/5/13/chartex" xmlns:cx8="http://schemas.microsoft.com/office/drawing/2016/5/14/chartex" xmlns:mc="http://schemas.openxmlformats.org/markup-compatibility/2006" xmlns:aink="http://schemas.microsoft.com/office/drawing/2016/ink" xmlns:am3d="http://schemas.microsoft.com/office/drawing/2017/model3d" xmlns:o="urn:schemas-microsoft-com:office:office" xmlns:r="http://schemas.openxmlformats.org/officeDocument/2006/relationships" xmlns:m="http://schemas.openxmlformats.org/officeDocument/2006/math" xmlns:v="urn:schemas-microsoft-com:vml" xmlns:wp14="http://schemas.microsoft.com/office/word/2010/wordprocessingDrawing" xmlns:wp="http://schemas.openxmlformats.org/drawingml/2006/wordprocessingDrawing" xmlns:w10="urn:schemas-microsoft-com:office:word" xmlns:w="http://schemas.openxmlformats.org/wordprocessingml/2006/main" xmlns:w14="http://schemas.microsoft.com/office/word/2010/wordml" xmlns:w15="http://schemas.microsoft.com/office/word/2012/wordml" xmlns:w16cex="http://schemas.microsoft.com/office/word/2018/wordml/cex" xmlns:w16cid="http://schemas.microsoft.com/office/word/2016/wordml/cid" xmlns:w16="http://schemas.microsoft.com/office/word/2018/wordml" xmlns:w16se="http://schemas.microsoft.com/office/word/2015/wordml/symex" xmlns:wpg="http://schemas.microsoft.com/office/word/2010/wordprocessingGroup" xmlns:wpi="http://schemas.microsoft.com/office/word/2010/wordprocessingInk" xmlns:wne="http://schemas.microsoft.com/office/word/2006/wordml" xmlns:wps="http://schemas.microsoft.com/office/word/2010/wordprocessingShape" mc:Ignorable="w14 w15 w16se w16cid w16 w16cex wp14">
+<w:document xmlns:wpc="http://schemas.microsoft.com/office/word/2010/wordprocessingCanvas" xmlns:cx="http://schemas.microsoft.com/office/drawing/2014/chartex" xmlns:cx1="http://schemas.microsoft.com/office/drawing/2015/9/8/chartex" xmlns:cx2="http://schemas.microsoft.com/office/drawing/2015/10/21/chartex" xmlns:cx3="http://schemas.microsoft.com/office/drawing/2016/5/9/chartex" xmlns:cx4="http://schemas.microsoft.com/office/drawing/2016/5/10/chartex" xmlns:cx5="http://schemas.microsoft.com/office/drawing/2016/5/11/chartex" xmlns:cx6="http://schemas.microsoft.com/office/drawing/2016/5/12/chartex" xmlns:cx7="http://schemas.microsoft.com/office/drawing/2016/5/13/chartex" xmlns:cx8="http://schemas.microsoft.com/office/drawing/2016/5/14/chartex" xmlns:mc="http://schemas.openxmlformats.org/markup-compatibility/2006" xmlns:aink="http://schemas.microsoft.com/office/drawing/2016/ink" xmlns:am3d="http://schemas.microsoft.com/office/drawing/2017/model3d" xmlns:o="urn:schemas-microsoft-com:office:office" xmlns:r="http://schemas.openxmlformats.org/officeDocument/2006/relationships" xmlns:m="http://schemas.openxmlformats.org/officeDocument/2006/math" xmlns:v="urn:schemas-microsoft-com:vml" xmlns:wp14="http://schemas.microsoft.com/office/word/2010/wordprocessingDrawing" xmlns:wp="http://schemas.openxmlformats.org/drawingml/2006/wordprocessingDrawing" xmlns:w10="urn:schemas-microsoft-com:office:word" xmlns:w="http://schemas.openxmlformats.org/wordprocessingml/2006/main" xmlns:w14="http://schemas.microsoft.com/office/word/2010/wordml" xmlns:w15="http://schemas.microsoft.com/office/word/2012/wordml" xmlns:w16cid="http://schemas.microsoft.com/office/word/2016/wordml/cid" xmlns:w16se="http://schemas.microsoft.com/office/word/2015/wordml/symex" xmlns:wpg="http://schemas.microsoft.com/office/word/2010/wordprocessingGroup" xmlns:wpi="http://schemas.microsoft.com/office/word/2010/wordprocessingInk" xmlns:wne="http://schemas.microsoft.com/office/word/2006/wordml" xmlns:wps="http://schemas.microsoft.com/office/word/2010/wordprocessingShape" mc:Ignorable="w14 w15 w16se w16cid wp14">
   <w:body>
     <w:p>
       <w:pPr>
@@ -596,25 +596,7 @@
           <w:sz w:val="22"/>
           <w:szCs w:val="22"/>
         </w:rPr>
-        <w:t xml:space="preserve">since </w:t>
-      </w:r>
-      <w:proofErr w:type="gramStart"/>
-      <w:r>
-        <w:rPr>
-          <w:color w:val="000000" w:themeColor="text1"/>
-          <w:sz w:val="22"/>
-          <w:szCs w:val="22"/>
-        </w:rPr>
-        <w:t>then</w:t>
-      </w:r>
-      <w:proofErr w:type="gramEnd"/>
-      <w:r>
-        <w:rPr>
-          <w:color w:val="000000" w:themeColor="text1"/>
-          <w:sz w:val="22"/>
-          <w:szCs w:val="22"/>
-        </w:rPr>
-        <w:t xml:space="preserve"> there has been no recurrence of fire</w:t>
+        <w:t>since then there has been no recurrence of fire</w:t>
       </w:r>
       <w:r>
         <w:rPr>
@@ -1752,25 +1734,7 @@
           <w:sz w:val="22"/>
           <w:szCs w:val="22"/>
         </w:rPr>
-        <w:t xml:space="preserve">survive </w:t>
-      </w:r>
-      <w:proofErr w:type="gramStart"/>
-      <w:r>
-        <w:rPr>
-          <w:color w:val="000000" w:themeColor="text1"/>
-          <w:sz w:val="22"/>
-          <w:szCs w:val="22"/>
-        </w:rPr>
-        <w:t>in the midst of</w:t>
-      </w:r>
-      <w:proofErr w:type="gramEnd"/>
-      <w:r>
-        <w:rPr>
-          <w:color w:val="000000" w:themeColor="text1"/>
-          <w:sz w:val="22"/>
-          <w:szCs w:val="22"/>
-        </w:rPr>
-        <w:t xml:space="preserve"> a fire (</w:t>
+        <w:t>survive in the midst of a fire (</w:t>
       </w:r>
       <w:proofErr w:type="spellStart"/>
       <w:r>
@@ -2680,25 +2644,7 @@
           <w:sz w:val="22"/>
           <w:szCs w:val="22"/>
         </w:rPr>
-        <w:t xml:space="preserve">elevation, </w:t>
-      </w:r>
-      <w:proofErr w:type="gramStart"/>
-      <w:r>
-        <w:rPr>
-          <w:color w:val="FF0000"/>
-          <w:sz w:val="22"/>
-          <w:szCs w:val="22"/>
-        </w:rPr>
-        <w:t>aspect</w:t>
-      </w:r>
-      <w:proofErr w:type="gramEnd"/>
-      <w:r>
-        <w:rPr>
-          <w:color w:val="FF0000"/>
-          <w:sz w:val="22"/>
-          <w:szCs w:val="22"/>
-        </w:rPr>
-        <w:t xml:space="preserve"> and slope</w:t>
+        <w:t>elevation, aspect and slope</w:t>
       </w:r>
       <w:r>
         <w:rPr>
@@ -2869,25 +2815,7 @@
           <w:sz w:val="22"/>
           <w:szCs w:val="22"/>
         </w:rPr>
-        <w:t xml:space="preserve">. We then explore aspects of the soil environment, including soil carbon as well as macro and </w:t>
-      </w:r>
-      <w:proofErr w:type="gramStart"/>
-      <w:r>
-        <w:rPr>
-          <w:color w:val="FF0000"/>
-          <w:sz w:val="22"/>
-          <w:szCs w:val="22"/>
-        </w:rPr>
-        <w:t>micro nutrient</w:t>
-      </w:r>
-      <w:proofErr w:type="gramEnd"/>
-      <w:r>
-        <w:rPr>
-          <w:color w:val="FF0000"/>
-          <w:sz w:val="22"/>
-          <w:szCs w:val="22"/>
-        </w:rPr>
-        <w:t xml:space="preserve"> concentrations. Following previous studies, we expected to find </w:t>
+        <w:t xml:space="preserve">. We then explore aspects of the soil environment, including soil carbon as well as macro and micro nutrient concentrations. Following previous studies, we expected to find </w:t>
       </w:r>
       <w:r>
         <w:rPr>
@@ -3419,25 +3347,7 @@
           <w:sz w:val="22"/>
           <w:szCs w:val="22"/>
         </w:rPr>
-        <w:t xml:space="preserve">that fire history might alleviate these stress indicators, </w:t>
-      </w:r>
-      <w:proofErr w:type="gramStart"/>
-      <w:r>
-        <w:rPr>
-          <w:color w:val="FF0000"/>
-          <w:sz w:val="22"/>
-          <w:szCs w:val="22"/>
-        </w:rPr>
-        <w:t>as a result of</w:t>
-      </w:r>
-      <w:proofErr w:type="gramEnd"/>
-      <w:r>
-        <w:rPr>
-          <w:color w:val="FF0000"/>
-          <w:sz w:val="22"/>
-          <w:szCs w:val="22"/>
-        </w:rPr>
-        <w:t xml:space="preserve"> increased soil nutrients and water retention. At the plant level, we </w:t>
+        <w:t xml:space="preserve">that fire history might alleviate these stress indicators, as a result of increased soil nutrients and water retention. At the plant level, we </w:t>
       </w:r>
       <w:r>
         <w:rPr>
@@ -3557,25 +3467,7 @@
           <w:sz w:val="22"/>
           <w:szCs w:val="22"/>
         </w:rPr>
-        <w:t xml:space="preserve"> (greater distance between conspecific neighbors) at high elevation, again </w:t>
-      </w:r>
-      <w:proofErr w:type="gramStart"/>
-      <w:r>
-        <w:rPr>
-          <w:color w:val="FF0000"/>
-          <w:sz w:val="22"/>
-          <w:szCs w:val="22"/>
-        </w:rPr>
-        <w:t>as a result of</w:t>
-      </w:r>
-      <w:proofErr w:type="gramEnd"/>
-      <w:r>
-        <w:rPr>
-          <w:color w:val="FF0000"/>
-          <w:sz w:val="22"/>
-          <w:szCs w:val="22"/>
-        </w:rPr>
-        <w:t xml:space="preserve"> the topography- and soil-induced stress. </w:t>
+        <w:t xml:space="preserve"> (greater distance between conspecific neighbors) at high elevation, again as a result of the topography- and soil-induced stress. </w:t>
       </w:r>
       <w:bookmarkStart w:id="2" w:name="_Hlk76208501"/>
       <w:r>
@@ -5644,23 +5536,7 @@
           <w:sz w:val="22"/>
           <w:szCs w:val="22"/>
         </w:rPr>
-        <w:t xml:space="preserve">All individuals selected had </w:t>
-      </w:r>
-      <w:r>
-        <w:rPr>
-          <w:color w:val="FF0000"/>
-          <w:sz w:val="22"/>
-          <w:szCs w:val="22"/>
-        </w:rPr>
-        <w:t>stem diameter of the bole at breast height (DBH)</w:t>
-      </w:r>
-      <w:r>
-        <w:rPr>
-          <w:color w:val="FF0000"/>
-          <w:sz w:val="22"/>
-          <w:szCs w:val="22"/>
-        </w:rPr>
-        <w:t xml:space="preserve"> greater than 13 cm. </w:t>
+        <w:t xml:space="preserve">All individuals selected had stem diameter of the bole at breast height (DBH) greater than 13 cm. </w:t>
       </w:r>
       <w:r>
         <w:rPr>
@@ -5945,25 +5821,7 @@
           <w:sz w:val="22"/>
           <w:szCs w:val="22"/>
         </w:rPr>
-        <w:t xml:space="preserve">50 mL samples of needles were separated, </w:t>
-      </w:r>
-      <w:proofErr w:type="gramStart"/>
-      <w:r>
-        <w:rPr>
-          <w:color w:val="000000" w:themeColor="text1"/>
-          <w:sz w:val="22"/>
-          <w:szCs w:val="22"/>
-        </w:rPr>
-        <w:t>cut</w:t>
-      </w:r>
-      <w:proofErr w:type="gramEnd"/>
-      <w:r>
-        <w:rPr>
-          <w:color w:val="000000" w:themeColor="text1"/>
-          <w:sz w:val="22"/>
-          <w:szCs w:val="22"/>
-        </w:rPr>
-        <w:t xml:space="preserve"> and dried for two days at 60 </w:t>
+        <w:t xml:space="preserve">50 mL samples of needles were separated, cut and dried for two days at 60 </w:t>
       </w:r>
       <w:r>
         <w:rPr>
@@ -6157,7 +6015,25 @@
           <w:sz w:val="22"/>
           <w:szCs w:val="22"/>
         </w:rPr>
-        <w:t xml:space="preserve"> ICP-AES (Thermo Jarrell-Ash Corp., Franklin, MA). The method comprised submersion in a 5 mL trace-metal-grade HNO</w:t>
+        <w:t xml:space="preserve"> ICP-AES (</w:t>
+      </w:r>
+      <w:proofErr w:type="spellStart"/>
+      <w:r>
+        <w:rPr>
+          <w:color w:val="000000" w:themeColor="text1"/>
+          <w:sz w:val="22"/>
+          <w:szCs w:val="22"/>
+        </w:rPr>
+        <w:t>Thermo</w:t>
+      </w:r>
+      <w:proofErr w:type="spellEnd"/>
+      <w:r>
+        <w:rPr>
+          <w:color w:val="000000" w:themeColor="text1"/>
+          <w:sz w:val="22"/>
+          <w:szCs w:val="22"/>
+        </w:rPr>
+        <w:t xml:space="preserve"> Jarrell-Ash Corp., Franklin, MA). The method comprised submersion in a 5 mL trace-metal-grade HNO</w:t>
       </w:r>
       <w:r>
         <w:rPr>
@@ -8274,15 +8150,118 @@
           <w:szCs w:val="22"/>
           <w:shd w:val="clear" w:color="auto" w:fill="FFFFFF"/>
         </w:rPr>
-        <w:t>&lt; 0.05</w:t>
-      </w:r>
-      <w:proofErr w:type="gramStart"/>
-      <w:r>
-        <w:rPr>
-          <w:color w:val="FF0000"/>
-          <w:sz w:val="22"/>
-          <w:szCs w:val="22"/>
-          <w:shd w:val="clear" w:color="auto" w:fill="FFFFFF"/>
+        <w:t>&lt; 0.05)</w:t>
+      </w:r>
+      <w:r>
+        <w:rPr>
+          <w:color w:val="FF0000"/>
+          <w:sz w:val="22"/>
+          <w:szCs w:val="22"/>
+          <w:shd w:val="clear" w:color="auto" w:fill="FFFFFF"/>
+        </w:rPr>
+        <w:t>, but were unaffected by fire</w:t>
+      </w:r>
+      <w:r>
+        <w:rPr>
+          <w:color w:val="FF0000"/>
+          <w:sz w:val="22"/>
+          <w:szCs w:val="22"/>
+          <w:shd w:val="clear" w:color="auto" w:fill="FFFFFF"/>
+        </w:rPr>
+        <w:t xml:space="preserve"> history or their interaction</w:t>
+      </w:r>
+      <w:r>
+        <w:rPr>
+          <w:color w:val="FF0000"/>
+          <w:sz w:val="22"/>
+          <w:szCs w:val="22"/>
+          <w:shd w:val="clear" w:color="auto" w:fill="FFFFFF"/>
+        </w:rPr>
+        <w:t xml:space="preserve"> (</w:t>
+      </w:r>
+      <w:r>
+        <w:rPr>
+          <w:i/>
+          <w:color w:val="FF0000"/>
+          <w:sz w:val="22"/>
+          <w:szCs w:val="22"/>
+          <w:shd w:val="clear" w:color="auto" w:fill="FFFFFF"/>
+        </w:rPr>
+        <w:t xml:space="preserve">P </w:t>
+      </w:r>
+      <w:r>
+        <w:rPr>
+          <w:color w:val="FF0000"/>
+          <w:sz w:val="22"/>
+          <w:szCs w:val="22"/>
+          <w:shd w:val="clear" w:color="auto" w:fill="FFFFFF"/>
+        </w:rPr>
+        <w:t>&gt;</w:t>
+      </w:r>
+      <w:r>
+        <w:rPr>
+          <w:color w:val="FF0000"/>
+          <w:sz w:val="22"/>
+          <w:szCs w:val="22"/>
+          <w:shd w:val="clear" w:color="auto" w:fill="FFFFFF"/>
+        </w:rPr>
+        <w:t xml:space="preserve"> 0.05</w:t>
+      </w:r>
+      <w:r>
+        <w:rPr>
+          <w:color w:val="FF0000"/>
+          <w:sz w:val="22"/>
+          <w:szCs w:val="22"/>
+          <w:shd w:val="clear" w:color="auto" w:fill="FFFFFF"/>
+        </w:rPr>
+        <w:t xml:space="preserve"> in all cases</w:t>
+      </w:r>
+      <w:r>
+        <w:rPr>
+          <w:color w:val="FF0000"/>
+          <w:sz w:val="22"/>
+          <w:szCs w:val="22"/>
+          <w:shd w:val="clear" w:color="auto" w:fill="FFFFFF"/>
+        </w:rPr>
+        <w:t xml:space="preserve">, </w:t>
+      </w:r>
+      <w:r>
+        <w:rPr>
+          <w:color w:val="FF0000"/>
+          <w:sz w:val="22"/>
+          <w:szCs w:val="22"/>
+        </w:rPr>
+        <w:t xml:space="preserve">Fig. </w:t>
+      </w:r>
+      <w:r>
+        <w:rPr>
+          <w:color w:val="FF0000"/>
+          <w:sz w:val="22"/>
+          <w:szCs w:val="22"/>
+        </w:rPr>
+        <w:t>4</w:t>
+      </w:r>
+      <w:r>
+        <w:rPr>
+          <w:color w:val="FF0000"/>
+          <w:sz w:val="22"/>
+          <w:szCs w:val="22"/>
+        </w:rPr>
+        <w:t xml:space="preserve"> and Tab. </w:t>
+      </w:r>
+      <w:r>
+        <w:rPr>
+          <w:color w:val="FF0000"/>
+          <w:sz w:val="22"/>
+          <w:szCs w:val="22"/>
+        </w:rPr>
+        <w:t>3</w:t>
+      </w:r>
+      <w:r>
+        <w:rPr>
+          <w:color w:val="FF0000"/>
+          <w:sz w:val="22"/>
+          <w:szCs w:val="22"/>
         </w:rPr>
         <w:t>)</w:t>
       </w:r>
@@ -8293,70 +8272,79 @@
           <w:szCs w:val="22"/>
           <w:shd w:val="clear" w:color="auto" w:fill="FFFFFF"/>
         </w:rPr>
-        <w:t>, but</w:t>
-      </w:r>
-      <w:proofErr w:type="gramEnd"/>
-      <w:r>
-        <w:rPr>
-          <w:color w:val="FF0000"/>
-          <w:sz w:val="22"/>
-          <w:szCs w:val="22"/>
-          <w:shd w:val="clear" w:color="auto" w:fill="FFFFFF"/>
-        </w:rPr>
-        <w:t xml:space="preserve"> were unaffected by fire</w:t>
-      </w:r>
-      <w:r>
-        <w:rPr>
-          <w:color w:val="FF0000"/>
-          <w:sz w:val="22"/>
-          <w:szCs w:val="22"/>
-          <w:shd w:val="clear" w:color="auto" w:fill="FFFFFF"/>
-        </w:rPr>
-        <w:t xml:space="preserve"> history or their interaction</w:t>
-      </w:r>
-      <w:r>
-        <w:rPr>
-          <w:color w:val="FF0000"/>
-          <w:sz w:val="22"/>
-          <w:szCs w:val="22"/>
-          <w:shd w:val="clear" w:color="auto" w:fill="FFFFFF"/>
-        </w:rPr>
-        <w:t xml:space="preserve"> (</w:t>
-      </w:r>
-      <w:r>
-        <w:rPr>
-          <w:i/>
-          <w:color w:val="FF0000"/>
-          <w:sz w:val="22"/>
-          <w:szCs w:val="22"/>
-          <w:shd w:val="clear" w:color="auto" w:fill="FFFFFF"/>
-        </w:rPr>
-        <w:t xml:space="preserve">P </w:t>
-      </w:r>
-      <w:r>
-        <w:rPr>
-          <w:color w:val="FF0000"/>
-          <w:sz w:val="22"/>
-          <w:szCs w:val="22"/>
-          <w:shd w:val="clear" w:color="auto" w:fill="FFFFFF"/>
-        </w:rPr>
-        <w:t>&gt;</w:t>
-      </w:r>
-      <w:r>
-        <w:rPr>
-          <w:color w:val="FF0000"/>
-          <w:sz w:val="22"/>
-          <w:szCs w:val="22"/>
-          <w:shd w:val="clear" w:color="auto" w:fill="FFFFFF"/>
-        </w:rPr>
-        <w:t xml:space="preserve"> 0.05</w:t>
-      </w:r>
-      <w:r>
-        <w:rPr>
-          <w:color w:val="FF0000"/>
-          <w:sz w:val="22"/>
-          <w:szCs w:val="22"/>
-          <w:shd w:val="clear" w:color="auto" w:fill="FFFFFF"/>
+        <w:t xml:space="preserve">. </w:t>
+      </w:r>
+      <w:r>
+        <w:rPr>
+          <w:color w:val="FF0000"/>
+          <w:sz w:val="22"/>
+          <w:szCs w:val="22"/>
+        </w:rPr>
+        <w:t>Soil N</w:t>
+      </w:r>
+      <w:r>
+        <w:rPr>
+          <w:color w:val="FF0000"/>
+          <w:sz w:val="22"/>
+          <w:szCs w:val="22"/>
+        </w:rPr>
+        <w:t xml:space="preserve"> and C/N</w:t>
+      </w:r>
+      <w:r>
+        <w:rPr>
+          <w:color w:val="FF0000"/>
+          <w:sz w:val="22"/>
+          <w:szCs w:val="22"/>
+        </w:rPr>
+        <w:t xml:space="preserve"> did not vary </w:t>
+      </w:r>
+      <w:r>
+        <w:rPr>
+          <w:color w:val="FF0000"/>
+          <w:sz w:val="22"/>
+          <w:szCs w:val="22"/>
+        </w:rPr>
+        <w:t>with elevation, fire history, or their interaction</w:t>
+      </w:r>
+      <w:r>
+        <w:rPr>
+          <w:color w:val="FF0000"/>
+          <w:sz w:val="22"/>
+          <w:szCs w:val="22"/>
+        </w:rPr>
+        <w:t xml:space="preserve"> </w:t>
+      </w:r>
+      <w:r>
+        <w:rPr>
+          <w:color w:val="FF0000"/>
+          <w:sz w:val="22"/>
+          <w:szCs w:val="22"/>
+          <w:shd w:val="clear" w:color="auto" w:fill="FFFFFF"/>
+        </w:rPr>
+        <w:t>(</w:t>
+      </w:r>
+      <w:r>
+        <w:rPr>
+          <w:i/>
+          <w:color w:val="FF0000"/>
+          <w:sz w:val="22"/>
+          <w:szCs w:val="22"/>
+        </w:rPr>
+        <w:t>P</w:t>
+      </w:r>
+      <w:r>
+        <w:rPr>
+          <w:color w:val="FF0000"/>
+          <w:sz w:val="22"/>
+          <w:szCs w:val="22"/>
+        </w:rPr>
+        <w:t xml:space="preserve"> &gt; 0.05</w:t>
+      </w:r>
+      <w:r>
+        <w:rPr>
+          <w:color w:val="FF0000"/>
+          <w:sz w:val="22"/>
+          <w:szCs w:val="22"/>
         </w:rPr>
         <w:t xml:space="preserve"> in all cases</w:t>
       </w:r>
@@ -8365,17 +8353,8 @@
           <w:color w:val="FF0000"/>
           <w:sz w:val="22"/>
           <w:szCs w:val="22"/>
-          <w:shd w:val="clear" w:color="auto" w:fill="FFFFFF"/>
-        </w:rPr>
-        <w:t xml:space="preserve">, </w:t>
-      </w:r>
-      <w:r>
-        <w:rPr>
-          <w:color w:val="FF0000"/>
-          <w:sz w:val="22"/>
-          <w:szCs w:val="22"/>
-        </w:rPr>
-        <w:t xml:space="preserve">Fig. </w:t>
+        </w:rPr>
+        <w:t xml:space="preserve">, Fig. </w:t>
       </w:r>
       <w:r>
         <w:rPr>
@@ -8385,131 +8364,6 @@
         </w:rPr>
         <w:t>4</w:t>
       </w:r>
-      <w:r>
-        <w:rPr>
-          <w:color w:val="FF0000"/>
-          <w:sz w:val="22"/>
-          <w:szCs w:val="22"/>
-        </w:rPr>
-        <w:t xml:space="preserve"> and Tab. </w:t>
-      </w:r>
-      <w:r>
-        <w:rPr>
-          <w:color w:val="FF0000"/>
-          <w:sz w:val="22"/>
-          <w:szCs w:val="22"/>
-        </w:rPr>
-        <w:t>3</w:t>
-      </w:r>
-      <w:r>
-        <w:rPr>
-          <w:color w:val="FF0000"/>
-          <w:sz w:val="22"/>
-          <w:szCs w:val="22"/>
-        </w:rPr>
-        <w:t>)</w:t>
-      </w:r>
-      <w:r>
-        <w:rPr>
-          <w:color w:val="FF0000"/>
-          <w:sz w:val="22"/>
-          <w:szCs w:val="22"/>
-          <w:shd w:val="clear" w:color="auto" w:fill="FFFFFF"/>
-        </w:rPr>
-        <w:t xml:space="preserve">. </w:t>
-      </w:r>
-      <w:r>
-        <w:rPr>
-          <w:color w:val="FF0000"/>
-          <w:sz w:val="22"/>
-          <w:szCs w:val="22"/>
-        </w:rPr>
-        <w:t>Soil N</w:t>
-      </w:r>
-      <w:r>
-        <w:rPr>
-          <w:color w:val="FF0000"/>
-          <w:sz w:val="22"/>
-          <w:szCs w:val="22"/>
-        </w:rPr>
-        <w:t xml:space="preserve"> and C/N</w:t>
-      </w:r>
-      <w:r>
-        <w:rPr>
-          <w:color w:val="FF0000"/>
-          <w:sz w:val="22"/>
-          <w:szCs w:val="22"/>
-        </w:rPr>
-        <w:t xml:space="preserve"> did not vary </w:t>
-      </w:r>
-      <w:r>
-        <w:rPr>
-          <w:color w:val="FF0000"/>
-          <w:sz w:val="22"/>
-          <w:szCs w:val="22"/>
-        </w:rPr>
-        <w:t>with elevation, fire history, or their interaction</w:t>
-      </w:r>
-      <w:r>
-        <w:rPr>
-          <w:color w:val="FF0000"/>
-          <w:sz w:val="22"/>
-          <w:szCs w:val="22"/>
-        </w:rPr>
-        <w:t xml:space="preserve"> </w:t>
-      </w:r>
-      <w:r>
-        <w:rPr>
-          <w:color w:val="FF0000"/>
-          <w:sz w:val="22"/>
-          <w:szCs w:val="22"/>
-          <w:shd w:val="clear" w:color="auto" w:fill="FFFFFF"/>
-        </w:rPr>
-        <w:t>(</w:t>
-      </w:r>
-      <w:r>
-        <w:rPr>
-          <w:i/>
-          <w:color w:val="FF0000"/>
-          <w:sz w:val="22"/>
-          <w:szCs w:val="22"/>
-        </w:rPr>
-        <w:t>P</w:t>
-      </w:r>
-      <w:r>
-        <w:rPr>
-          <w:color w:val="FF0000"/>
-          <w:sz w:val="22"/>
-          <w:szCs w:val="22"/>
-        </w:rPr>
-        <w:t xml:space="preserve"> &gt; 0.05</w:t>
-      </w:r>
-      <w:r>
-        <w:rPr>
-          <w:color w:val="FF0000"/>
-          <w:sz w:val="22"/>
-          <w:szCs w:val="22"/>
-        </w:rPr>
-        <w:t xml:space="preserve"> in all cases</w:t>
-      </w:r>
-      <w:r>
-        <w:rPr>
-          <w:color w:val="FF0000"/>
-          <w:sz w:val="22"/>
-          <w:szCs w:val="22"/>
-        </w:rPr>
-        <w:t xml:space="preserve">, Fig. </w:t>
-      </w:r>
-      <w:proofErr w:type="gramStart"/>
-      <w:r>
-        <w:rPr>
-          <w:color w:val="FF0000"/>
-          <w:sz w:val="22"/>
-          <w:szCs w:val="22"/>
-        </w:rPr>
-        <w:t>4</w:t>
-      </w:r>
-      <w:proofErr w:type="gramEnd"/>
       <w:r>
         <w:rPr>
           <w:color w:val="FF0000"/>
@@ -9343,7 +9197,6 @@
         </w:rPr>
         <w:t xml:space="preserve">, Fig. </w:t>
       </w:r>
-      <w:proofErr w:type="gramStart"/>
       <w:r>
         <w:rPr>
           <w:color w:val="FF0000"/>
@@ -9352,7 +9205,6 @@
         </w:rPr>
         <w:t>6</w:t>
       </w:r>
-      <w:proofErr w:type="gramEnd"/>
       <w:r>
         <w:rPr>
           <w:color w:val="FF0000"/>
@@ -11284,18 +11136,8 @@
           <w:sz w:val="22"/>
           <w:szCs w:val="22"/>
         </w:rPr>
-        <w:t xml:space="preserve"> SWR (Licht and Smith 2020</w:t>
-      </w:r>
-      <w:proofErr w:type="gramStart"/>
-      <w:r>
-        <w:rPr>
-          <w:color w:val="FF0000"/>
-          <w:sz w:val="22"/>
-          <w:szCs w:val="22"/>
-        </w:rPr>
-        <w:t>)</w:t>
-      </w:r>
-      <w:proofErr w:type="gramEnd"/>
+        <w:t xml:space="preserve"> SWR (Licht and Smith 2020)</w:t>
+      </w:r>
       <w:r>
         <w:rPr>
           <w:color w:val="FF0000"/>
@@ -11966,25 +11808,7 @@
           <w:sz w:val="22"/>
           <w:szCs w:val="22"/>
         </w:rPr>
-        <w:t xml:space="preserve"> 2019</w:t>
-      </w:r>
-      <w:proofErr w:type="gramStart"/>
-      <w:r>
-        <w:rPr>
-          <w:color w:val="FF0000"/>
-          <w:sz w:val="22"/>
-          <w:szCs w:val="22"/>
-        </w:rPr>
-        <w:t>), but</w:t>
-      </w:r>
-      <w:proofErr w:type="gramEnd"/>
-      <w:r>
-        <w:rPr>
-          <w:color w:val="FF0000"/>
-          <w:sz w:val="22"/>
-          <w:szCs w:val="22"/>
-        </w:rPr>
-        <w:t xml:space="preserve"> may also have been the effect of non-measured variables, such as nutrient mineralization.</w:t>
+        <w:t xml:space="preserve"> 2019), but may also have been the effect of non-measured variables, such as nutrient mineralization.</w:t>
       </w:r>
     </w:p>
     <w:p>
@@ -12260,25 +12084,7 @@
           <w:sz w:val="22"/>
           <w:szCs w:val="22"/>
         </w:rPr>
-        <w:t xml:space="preserve">of stimulation of pitch pine growth after fire, for instance </w:t>
-      </w:r>
-      <w:proofErr w:type="gramStart"/>
-      <w:r>
-        <w:rPr>
-          <w:color w:val="FF0000"/>
-          <w:sz w:val="22"/>
-          <w:szCs w:val="22"/>
-        </w:rPr>
-        <w:t>as a result of</w:t>
-      </w:r>
-      <w:proofErr w:type="gramEnd"/>
-      <w:r>
-        <w:rPr>
-          <w:color w:val="FF0000"/>
-          <w:sz w:val="22"/>
-          <w:szCs w:val="22"/>
-        </w:rPr>
-        <w:t xml:space="preserve"> reduced</w:t>
+        <w:t>of stimulation of pitch pine growth after fire, for instance as a result of reduced</w:t>
       </w:r>
       <w:r>
         <w:rPr>
@@ -13290,7 +13096,6 @@
         </w:rPr>
         <w:t xml:space="preserve"> along with understory plants, </w:t>
       </w:r>
-      <w:proofErr w:type="gramStart"/>
       <w:r>
         <w:rPr>
           <w:bCs/>
@@ -13299,18 +13104,7 @@
           <w:sz w:val="22"/>
           <w:szCs w:val="22"/>
         </w:rPr>
-        <w:t>butterflies</w:t>
-      </w:r>
-      <w:proofErr w:type="gramEnd"/>
-      <w:r>
-        <w:rPr>
-          <w:bCs/>
-          <w:color w:val="FF0000"/>
-          <w:kern w:val="36"/>
-          <w:sz w:val="22"/>
-          <w:szCs w:val="22"/>
-        </w:rPr>
-        <w:t xml:space="preserve"> and moth members of the Acadia ecosystem</w:t>
+        <w:t>butterflies and moth members of the Acadia ecosystem</w:t>
       </w:r>
       <w:r>
         <w:rPr>
@@ -14323,7 +14117,17 @@
           <w:sz w:val="22"/>
           <w:szCs w:val="22"/>
         </w:rPr>
-        <w:t>Circles, triangles, diamonds, and squares correspond to measurements at Gorham Cliffs</w:t>
+        <w:t>Stars</w:t>
+      </w:r>
+      <w:bookmarkStart w:id="5" w:name="_GoBack"/>
+      <w:bookmarkEnd w:id="5"/>
+      <w:r>
+        <w:rPr>
+          <w:color w:val="FF0000"/>
+          <w:sz w:val="22"/>
+          <w:szCs w:val="22"/>
+        </w:rPr>
+        <w:t>, triangles, diamonds, and squares correspond to measurements at Gorham Cliffs</w:t>
       </w:r>
       <w:r>
         <w:rPr>
@@ -14479,7 +14283,15 @@
           <w:sz w:val="22"/>
           <w:szCs w:val="22"/>
         </w:rPr>
-        <w:t xml:space="preserve">Circles, triangles, diamonds, and squares correspond to measurements at Gorham Cliffs (GOR), South Cadillac (SCT), St. </w:t>
+        <w:t>Stars</w:t>
+      </w:r>
+      <w:r>
+        <w:rPr>
+          <w:color w:val="FF0000"/>
+          <w:sz w:val="22"/>
+          <w:szCs w:val="22"/>
+        </w:rPr>
+        <w:t xml:space="preserve">, triangles, diamonds, and squares correspond to measurements at Gorham Cliffs (GOR), South Cadillac (SCT), St. </w:t>
       </w:r>
       <w:proofErr w:type="spellStart"/>
       <w:r>
@@ -14604,7 +14416,15 @@
           <w:sz w:val="22"/>
           <w:szCs w:val="22"/>
         </w:rPr>
-        <w:t xml:space="preserve">Circles, triangles, diamonds, and squares correspond to measurements at Gorham Cliffs (GOR), South Cadillac (SCT), St. </w:t>
+        <w:t>Stars</w:t>
+      </w:r>
+      <w:r>
+        <w:rPr>
+          <w:color w:val="FF0000"/>
+          <w:sz w:val="22"/>
+          <w:szCs w:val="22"/>
+        </w:rPr>
+        <w:t xml:space="preserve">, triangles, diamonds, and squares correspond to measurements at Gorham Cliffs (GOR), South Cadillac (SCT), St. </w:t>
       </w:r>
       <w:proofErr w:type="spellStart"/>
       <w:r>
@@ -14695,7 +14515,15 @@
           <w:sz w:val="22"/>
           <w:szCs w:val="22"/>
         </w:rPr>
-        <w:t xml:space="preserve">Circles, triangles, diamonds, and squares correspond to measurements at Gorham Cliffs (GOR), South Cadillac (SCT), St. </w:t>
+        <w:t>Stars</w:t>
+      </w:r>
+      <w:r>
+        <w:rPr>
+          <w:color w:val="FF0000"/>
+          <w:sz w:val="22"/>
+          <w:szCs w:val="22"/>
+        </w:rPr>
+        <w:t xml:space="preserve">, triangles, diamonds, and squares correspond to measurements at Gorham Cliffs (GOR), South Cadillac (SCT), St. </w:t>
       </w:r>
       <w:proofErr w:type="spellStart"/>
       <w:r>
@@ -14785,7 +14613,15 @@
           <w:sz w:val="22"/>
           <w:szCs w:val="22"/>
         </w:rPr>
-        <w:t xml:space="preserve">Circles, triangles, diamonds, and squares correspond to measurements at Gorham Cliffs (GOR), South Cadillac (SCT), St. </w:t>
+        <w:t>Stars</w:t>
+      </w:r>
+      <w:r>
+        <w:rPr>
+          <w:color w:val="FF0000"/>
+          <w:sz w:val="22"/>
+          <w:szCs w:val="22"/>
+        </w:rPr>
+        <w:t xml:space="preserve">, triangles, diamonds, and squares correspond to measurements at Gorham Cliffs (GOR), South Cadillac (SCT), St. </w:t>
       </w:r>
       <w:proofErr w:type="spellStart"/>
       <w:r>
@@ -14922,8 +14758,8 @@
         </w:rPr>
         <w:t xml:space="preserve"> (DOI:10.5281/zenodo.4663255).</w:t>
       </w:r>
-      <w:bookmarkStart w:id="5" w:name="h7"/>
-      <w:bookmarkEnd w:id="5"/>
+      <w:bookmarkStart w:id="6" w:name="h7"/>
+      <w:bookmarkEnd w:id="6"/>
       <w:r>
         <w:rPr>
           <w:color w:val="000000" w:themeColor="text1"/>
@@ -16922,25 +16758,7 @@
           <w:sz w:val="22"/>
           <w:szCs w:val="22"/>
         </w:rPr>
-        <w:t xml:space="preserve">Caldwell, </w:t>
-      </w:r>
-      <w:proofErr w:type="gramStart"/>
-      <w:r>
-        <w:rPr>
-          <w:color w:val="000000" w:themeColor="text1"/>
-          <w:sz w:val="22"/>
-          <w:szCs w:val="22"/>
-        </w:rPr>
-        <w:t>M.</w:t>
-      </w:r>
-      <w:proofErr w:type="gramEnd"/>
-      <w:r>
-        <w:rPr>
-          <w:color w:val="000000" w:themeColor="text1"/>
-          <w:sz w:val="22"/>
-          <w:szCs w:val="22"/>
-        </w:rPr>
-        <w:t xml:space="preserve"> and J. Richards. </w:t>
+        <w:t xml:space="preserve">Caldwell, M. and J. Richards. </w:t>
       </w:r>
       <w:r>
         <w:rPr>
@@ -20278,27 +20096,7 @@
           <w:szCs w:val="22"/>
           <w:shd w:val="clear" w:color="auto" w:fill="FFFFFF"/>
         </w:rPr>
-        <w:t xml:space="preserve">(2007). Assessing accuracy of </w:t>
-      </w:r>
-      <w:proofErr w:type="gramStart"/>
-      <w:r>
-        <w:rPr>
-          <w:color w:val="000000" w:themeColor="text1"/>
-          <w:sz w:val="22"/>
-          <w:szCs w:val="22"/>
-          <w:shd w:val="clear" w:color="auto" w:fill="FFFFFF"/>
-        </w:rPr>
-        <w:t>manually-mapped</w:t>
-      </w:r>
-      <w:proofErr w:type="gramEnd"/>
-      <w:r>
-        <w:rPr>
-          <w:color w:val="000000" w:themeColor="text1"/>
-          <w:sz w:val="22"/>
-          <w:szCs w:val="22"/>
-          <w:shd w:val="clear" w:color="auto" w:fill="FFFFFF"/>
-        </w:rPr>
-        <w:t xml:space="preserve"> wildfire perimeters in topographically dissected areas.</w:t>
+        <w:t>(2007). Assessing accuracy of manually-mapped wildfire perimeters in topographically dissected areas.</w:t>
       </w:r>
       <w:r>
         <w:rPr>
@@ -20721,7 +20519,16 @@
           <w:szCs w:val="22"/>
           <w:shd w:val="clear" w:color="auto" w:fill="FFFFFF"/>
         </w:rPr>
-        <w:t>Langsrud</w:t>
+        <w:t>Langsrud, Ø.</w:t>
+      </w:r>
+      <w:r>
+        <w:rPr>
+          <w:color w:val="000000" w:themeColor="text1"/>
+          <w:sz w:val="22"/>
+          <w:szCs w:val="22"/>
+          <w:shd w:val="clear" w:color="auto" w:fill="FFFFFF"/>
+        </w:rPr>
+        <w:t xml:space="preserve"> (</w:t>
       </w:r>
       <w:proofErr w:type="spellEnd"/>
       <w:r>
@@ -20731,16 +20538,7 @@
           <w:szCs w:val="22"/>
           <w:shd w:val="clear" w:color="auto" w:fill="FFFFFF"/>
         </w:rPr>
-        <w:t>, Ø.</w:t>
-      </w:r>
-      <w:r>
-        <w:rPr>
-          <w:color w:val="000000" w:themeColor="text1"/>
-          <w:sz w:val="22"/>
-          <w:szCs w:val="22"/>
-          <w:shd w:val="clear" w:color="auto" w:fill="FFFFFF"/>
-        </w:rPr>
-        <w:t xml:space="preserve"> (2003).</w:t>
+        <w:t>2003).</w:t>
       </w:r>
       <w:r>
         <w:rPr>
@@ -24343,25 +24141,7 @@
           <w:sz w:val="22"/>
           <w:szCs w:val="22"/>
         </w:rPr>
-        <w:t xml:space="preserve"> Jayakumar, S. (2012). Impact of forest fire on physical, </w:t>
-      </w:r>
-      <w:proofErr w:type="gramStart"/>
-      <w:r>
-        <w:rPr>
-          <w:color w:val="000000" w:themeColor="text1"/>
-          <w:sz w:val="22"/>
-          <w:szCs w:val="22"/>
-        </w:rPr>
-        <w:t>chemical</w:t>
-      </w:r>
-      <w:proofErr w:type="gramEnd"/>
-      <w:r>
-        <w:rPr>
-          <w:color w:val="000000" w:themeColor="text1"/>
-          <w:sz w:val="22"/>
-          <w:szCs w:val="22"/>
-        </w:rPr>
-        <w:t xml:space="preserve"> and biological properties of soil: A review. </w:t>
+        <w:t xml:space="preserve"> Jayakumar, S. (2012). Impact of forest fire on physical, chemical and biological properties of soil: A review. </w:t>
       </w:r>
       <w:r>
         <w:rPr>
@@ -24677,7 +24457,7 @@
 </file>
 
 <file path=word/endnotes.xml><?xml version="1.0" encoding="utf-8"?>
-<w:endnotes xmlns:wpc="http://schemas.microsoft.com/office/word/2010/wordprocessingCanvas" xmlns:cx="http://schemas.microsoft.com/office/drawing/2014/chartex" xmlns:cx1="http://schemas.microsoft.com/office/drawing/2015/9/8/chartex" xmlns:cx2="http://schemas.microsoft.com/office/drawing/2015/10/21/chartex" xmlns:cx3="http://schemas.microsoft.com/office/drawing/2016/5/9/chartex" xmlns:cx4="http://schemas.microsoft.com/office/drawing/2016/5/10/chartex" xmlns:cx5="http://schemas.microsoft.com/office/drawing/2016/5/11/chartex" xmlns:cx6="http://schemas.microsoft.com/office/drawing/2016/5/12/chartex" xmlns:cx7="http://schemas.microsoft.com/office/drawing/2016/5/13/chartex" xmlns:cx8="http://schemas.microsoft.com/office/drawing/2016/5/14/chartex" xmlns:mc="http://schemas.openxmlformats.org/markup-compatibility/2006" xmlns:aink="http://schemas.microsoft.com/office/drawing/2016/ink" xmlns:am3d="http://schemas.microsoft.com/office/drawing/2017/model3d" xmlns:o="urn:schemas-microsoft-com:office:office" xmlns:r="http://schemas.openxmlformats.org/officeDocument/2006/relationships" xmlns:m="http://schemas.openxmlformats.org/officeDocument/2006/math" xmlns:v="urn:schemas-microsoft-com:vml" xmlns:wp14="http://schemas.microsoft.com/office/word/2010/wordprocessingDrawing" xmlns:wp="http://schemas.openxmlformats.org/drawingml/2006/wordprocessingDrawing" xmlns:w10="urn:schemas-microsoft-com:office:word" xmlns:w="http://schemas.openxmlformats.org/wordprocessingml/2006/main" xmlns:w14="http://schemas.microsoft.com/office/word/2010/wordml" xmlns:w15="http://schemas.microsoft.com/office/word/2012/wordml" xmlns:w16cex="http://schemas.microsoft.com/office/word/2018/wordml/cex" xmlns:w16cid="http://schemas.microsoft.com/office/word/2016/wordml/cid" xmlns:w16="http://schemas.microsoft.com/office/word/2018/wordml" xmlns:w16se="http://schemas.microsoft.com/office/word/2015/wordml/symex" xmlns:wpg="http://schemas.microsoft.com/office/word/2010/wordprocessingGroup" xmlns:wpi="http://schemas.microsoft.com/office/word/2010/wordprocessingInk" xmlns:wne="http://schemas.microsoft.com/office/word/2006/wordml" xmlns:wps="http://schemas.microsoft.com/office/word/2010/wordprocessingShape" mc:Ignorable="w14 w15 w16se w16cid w16 w16cex wp14">
+<w:endnotes xmlns:wpc="http://schemas.microsoft.com/office/word/2010/wordprocessingCanvas" xmlns:cx="http://schemas.microsoft.com/office/drawing/2014/chartex" xmlns:cx1="http://schemas.microsoft.com/office/drawing/2015/9/8/chartex" xmlns:cx2="http://schemas.microsoft.com/office/drawing/2015/10/21/chartex" xmlns:cx3="http://schemas.microsoft.com/office/drawing/2016/5/9/chartex" xmlns:cx4="http://schemas.microsoft.com/office/drawing/2016/5/10/chartex" xmlns:cx5="http://schemas.microsoft.com/office/drawing/2016/5/11/chartex" xmlns:cx6="http://schemas.microsoft.com/office/drawing/2016/5/12/chartex" xmlns:cx7="http://schemas.microsoft.com/office/drawing/2016/5/13/chartex" xmlns:cx8="http://schemas.microsoft.com/office/drawing/2016/5/14/chartex" xmlns:mc="http://schemas.openxmlformats.org/markup-compatibility/2006" xmlns:aink="http://schemas.microsoft.com/office/drawing/2016/ink" xmlns:am3d="http://schemas.microsoft.com/office/drawing/2017/model3d" xmlns:o="urn:schemas-microsoft-com:office:office" xmlns:r="http://schemas.openxmlformats.org/officeDocument/2006/relationships" xmlns:m="http://schemas.openxmlformats.org/officeDocument/2006/math" xmlns:v="urn:schemas-microsoft-com:vml" xmlns:wp14="http://schemas.microsoft.com/office/word/2010/wordprocessingDrawing" xmlns:wp="http://schemas.openxmlformats.org/drawingml/2006/wordprocessingDrawing" xmlns:w10="urn:schemas-microsoft-com:office:word" xmlns:w="http://schemas.openxmlformats.org/wordprocessingml/2006/main" xmlns:w14="http://schemas.microsoft.com/office/word/2010/wordml" xmlns:w15="http://schemas.microsoft.com/office/word/2012/wordml" xmlns:w16cid="http://schemas.microsoft.com/office/word/2016/wordml/cid" xmlns:w16se="http://schemas.microsoft.com/office/word/2015/wordml/symex" xmlns:wpg="http://schemas.microsoft.com/office/word/2010/wordprocessingGroup" xmlns:wpi="http://schemas.microsoft.com/office/word/2010/wordprocessingInk" xmlns:wne="http://schemas.microsoft.com/office/word/2006/wordml" xmlns:wps="http://schemas.microsoft.com/office/word/2010/wordprocessingShape" mc:Ignorable="w14 w15 w16se w16cid wp14">
   <w:endnote w:type="separator" w:id="-1">
     <w:p>
       <w:r>
@@ -24696,7 +24476,7 @@
 </file>
 
 <file path=word/footer1.xml><?xml version="1.0" encoding="utf-8"?>
-<w:ftr xmlns:wpc="http://schemas.microsoft.com/office/word/2010/wordprocessingCanvas" xmlns:cx="http://schemas.microsoft.com/office/drawing/2014/chartex" xmlns:cx1="http://schemas.microsoft.com/office/drawing/2015/9/8/chartex" xmlns:cx2="http://schemas.microsoft.com/office/drawing/2015/10/21/chartex" xmlns:cx3="http://schemas.microsoft.com/office/drawing/2016/5/9/chartex" xmlns:cx4="http://schemas.microsoft.com/office/drawing/2016/5/10/chartex" xmlns:cx5="http://schemas.microsoft.com/office/drawing/2016/5/11/chartex" xmlns:cx6="http://schemas.microsoft.com/office/drawing/2016/5/12/chartex" xmlns:cx7="http://schemas.microsoft.com/office/drawing/2016/5/13/chartex" xmlns:cx8="http://schemas.microsoft.com/office/drawing/2016/5/14/chartex" xmlns:mc="http://schemas.openxmlformats.org/markup-compatibility/2006" xmlns:aink="http://schemas.microsoft.com/office/drawing/2016/ink" xmlns:am3d="http://schemas.microsoft.com/office/drawing/2017/model3d" xmlns:o="urn:schemas-microsoft-com:office:office" xmlns:r="http://schemas.openxmlformats.org/officeDocument/2006/relationships" xmlns:m="http://schemas.openxmlformats.org/officeDocument/2006/math" xmlns:v="urn:schemas-microsoft-com:vml" xmlns:wp14="http://schemas.microsoft.com/office/word/2010/wordprocessingDrawing" xmlns:wp="http://schemas.openxmlformats.org/drawingml/2006/wordprocessingDrawing" xmlns:w10="urn:schemas-microsoft-com:office:word" xmlns:w="http://schemas.openxmlformats.org/wordprocessingml/2006/main" xmlns:w14="http://schemas.microsoft.com/office/word/2010/wordml" xmlns:w15="http://schemas.microsoft.com/office/word/2012/wordml" xmlns:w16cex="http://schemas.microsoft.com/office/word/2018/wordml/cex" xmlns:w16cid="http://schemas.microsoft.com/office/word/2016/wordml/cid" xmlns:w16="http://schemas.microsoft.com/office/word/2018/wordml" xmlns:w16se="http://schemas.microsoft.com/office/word/2015/wordml/symex" xmlns:wpg="http://schemas.microsoft.com/office/word/2010/wordprocessingGroup" xmlns:wpi="http://schemas.microsoft.com/office/word/2010/wordprocessingInk" xmlns:wne="http://schemas.microsoft.com/office/word/2006/wordml" xmlns:wps="http://schemas.microsoft.com/office/word/2010/wordprocessingShape" mc:Ignorable="w14 w15 w16se w16cid w16 w16cex wp14">
+<w:ftr xmlns:wpc="http://schemas.microsoft.com/office/word/2010/wordprocessingCanvas" xmlns:cx="http://schemas.microsoft.com/office/drawing/2014/chartex" xmlns:cx1="http://schemas.microsoft.com/office/drawing/2015/9/8/chartex" xmlns:cx2="http://schemas.microsoft.com/office/drawing/2015/10/21/chartex" xmlns:cx3="http://schemas.microsoft.com/office/drawing/2016/5/9/chartex" xmlns:cx4="http://schemas.microsoft.com/office/drawing/2016/5/10/chartex" xmlns:cx5="http://schemas.microsoft.com/office/drawing/2016/5/11/chartex" xmlns:cx6="http://schemas.microsoft.com/office/drawing/2016/5/12/chartex" xmlns:cx7="http://schemas.microsoft.com/office/drawing/2016/5/13/chartex" xmlns:cx8="http://schemas.microsoft.com/office/drawing/2016/5/14/chartex" xmlns:mc="http://schemas.openxmlformats.org/markup-compatibility/2006" xmlns:aink="http://schemas.microsoft.com/office/drawing/2016/ink" xmlns:am3d="http://schemas.microsoft.com/office/drawing/2017/model3d" xmlns:o="urn:schemas-microsoft-com:office:office" xmlns:r="http://schemas.openxmlformats.org/officeDocument/2006/relationships" xmlns:m="http://schemas.openxmlformats.org/officeDocument/2006/math" xmlns:v="urn:schemas-microsoft-com:vml" xmlns:wp14="http://schemas.microsoft.com/office/word/2010/wordprocessingDrawing" xmlns:wp="http://schemas.openxmlformats.org/drawingml/2006/wordprocessingDrawing" xmlns:w10="urn:schemas-microsoft-com:office:word" xmlns:w="http://schemas.openxmlformats.org/wordprocessingml/2006/main" xmlns:w14="http://schemas.microsoft.com/office/word/2010/wordml" xmlns:w15="http://schemas.microsoft.com/office/word/2012/wordml" xmlns:w16cid="http://schemas.microsoft.com/office/word/2016/wordml/cid" xmlns:w16se="http://schemas.microsoft.com/office/word/2015/wordml/symex" xmlns:wpg="http://schemas.microsoft.com/office/word/2010/wordprocessingGroup" xmlns:wpi="http://schemas.microsoft.com/office/word/2010/wordprocessingInk" xmlns:wne="http://schemas.microsoft.com/office/word/2006/wordml" xmlns:wps="http://schemas.microsoft.com/office/word/2010/wordprocessingShape" mc:Ignorable="w14 w15 w16se w16cid wp14">
   <w:p>
     <w:pPr>
       <w:pStyle w:val="Footer"/>
@@ -24706,7 +24486,7 @@
 </file>
 
 <file path=word/footer2.xml><?xml version="1.0" encoding="utf-8"?>
-<w:ftr xmlns:wpc="http://schemas.microsoft.com/office/word/2010/wordprocessingCanvas" xmlns:cx="http://schemas.microsoft.com/office/drawing/2014/chartex" xmlns:cx1="http://schemas.microsoft.com/office/drawing/2015/9/8/chartex" xmlns:cx2="http://schemas.microsoft.com/office/drawing/2015/10/21/chartex" xmlns:cx3="http://schemas.microsoft.com/office/drawing/2016/5/9/chartex" xmlns:cx4="http://schemas.microsoft.com/office/drawing/2016/5/10/chartex" xmlns:cx5="http://schemas.microsoft.com/office/drawing/2016/5/11/chartex" xmlns:cx6="http://schemas.microsoft.com/office/drawing/2016/5/12/chartex" xmlns:cx7="http://schemas.microsoft.com/office/drawing/2016/5/13/chartex" xmlns:cx8="http://schemas.microsoft.com/office/drawing/2016/5/14/chartex" xmlns:mc="http://schemas.openxmlformats.org/markup-compatibility/2006" xmlns:aink="http://schemas.microsoft.com/office/drawing/2016/ink" xmlns:am3d="http://schemas.microsoft.com/office/drawing/2017/model3d" xmlns:o="urn:schemas-microsoft-com:office:office" xmlns:r="http://schemas.openxmlformats.org/officeDocument/2006/relationships" xmlns:m="http://schemas.openxmlformats.org/officeDocument/2006/math" xmlns:v="urn:schemas-microsoft-com:vml" xmlns:wp14="http://schemas.microsoft.com/office/word/2010/wordprocessingDrawing" xmlns:wp="http://schemas.openxmlformats.org/drawingml/2006/wordprocessingDrawing" xmlns:w10="urn:schemas-microsoft-com:office:word" xmlns:w="http://schemas.openxmlformats.org/wordprocessingml/2006/main" xmlns:w14="http://schemas.microsoft.com/office/word/2010/wordml" xmlns:w15="http://schemas.microsoft.com/office/word/2012/wordml" xmlns:w16cex="http://schemas.microsoft.com/office/word/2018/wordml/cex" xmlns:w16cid="http://schemas.microsoft.com/office/word/2016/wordml/cid" xmlns:w16="http://schemas.microsoft.com/office/word/2018/wordml" xmlns:w16se="http://schemas.microsoft.com/office/word/2015/wordml/symex" xmlns:wpg="http://schemas.microsoft.com/office/word/2010/wordprocessingGroup" xmlns:wpi="http://schemas.microsoft.com/office/word/2010/wordprocessingInk" xmlns:wne="http://schemas.microsoft.com/office/word/2006/wordml" xmlns:wps="http://schemas.microsoft.com/office/word/2010/wordprocessingShape" mc:Ignorable="w14 w15 w16se w16cid w16 w16cex wp14">
+<w:ftr xmlns:wpc="http://schemas.microsoft.com/office/word/2010/wordprocessingCanvas" xmlns:cx="http://schemas.microsoft.com/office/drawing/2014/chartex" xmlns:cx1="http://schemas.microsoft.com/office/drawing/2015/9/8/chartex" xmlns:cx2="http://schemas.microsoft.com/office/drawing/2015/10/21/chartex" xmlns:cx3="http://schemas.microsoft.com/office/drawing/2016/5/9/chartex" xmlns:cx4="http://schemas.microsoft.com/office/drawing/2016/5/10/chartex" xmlns:cx5="http://schemas.microsoft.com/office/drawing/2016/5/11/chartex" xmlns:cx6="http://schemas.microsoft.com/office/drawing/2016/5/12/chartex" xmlns:cx7="http://schemas.microsoft.com/office/drawing/2016/5/13/chartex" xmlns:cx8="http://schemas.microsoft.com/office/drawing/2016/5/14/chartex" xmlns:mc="http://schemas.openxmlformats.org/markup-compatibility/2006" xmlns:aink="http://schemas.microsoft.com/office/drawing/2016/ink" xmlns:am3d="http://schemas.microsoft.com/office/drawing/2017/model3d" xmlns:o="urn:schemas-microsoft-com:office:office" xmlns:r="http://schemas.openxmlformats.org/officeDocument/2006/relationships" xmlns:m="http://schemas.openxmlformats.org/officeDocument/2006/math" xmlns:v="urn:schemas-microsoft-com:vml" xmlns:wp14="http://schemas.microsoft.com/office/word/2010/wordprocessingDrawing" xmlns:wp="http://schemas.openxmlformats.org/drawingml/2006/wordprocessingDrawing" xmlns:w10="urn:schemas-microsoft-com:office:word" xmlns:w="http://schemas.openxmlformats.org/wordprocessingml/2006/main" xmlns:w14="http://schemas.microsoft.com/office/word/2010/wordml" xmlns:w15="http://schemas.microsoft.com/office/word/2012/wordml" xmlns:w16cid="http://schemas.microsoft.com/office/word/2016/wordml/cid" xmlns:w16se="http://schemas.microsoft.com/office/word/2015/wordml/symex" xmlns:wpg="http://schemas.microsoft.com/office/word/2010/wordprocessingGroup" xmlns:wpi="http://schemas.microsoft.com/office/word/2010/wordprocessingInk" xmlns:wne="http://schemas.microsoft.com/office/word/2006/wordml" xmlns:wps="http://schemas.microsoft.com/office/word/2010/wordprocessingShape" mc:Ignorable="w14 w15 w16se w16cid wp14">
   <w:sdt>
     <w:sdtPr>
       <w:id w:val="90894619"/>
@@ -24759,7 +24539,7 @@
 </file>
 
 <file path=word/footer3.xml><?xml version="1.0" encoding="utf-8"?>
-<w:ftr xmlns:wpc="http://schemas.microsoft.com/office/word/2010/wordprocessingCanvas" xmlns:cx="http://schemas.microsoft.com/office/drawing/2014/chartex" xmlns:cx1="http://schemas.microsoft.com/office/drawing/2015/9/8/chartex" xmlns:cx2="http://schemas.microsoft.com/office/drawing/2015/10/21/chartex" xmlns:cx3="http://schemas.microsoft.com/office/drawing/2016/5/9/chartex" xmlns:cx4="http://schemas.microsoft.com/office/drawing/2016/5/10/chartex" xmlns:cx5="http://schemas.microsoft.com/office/drawing/2016/5/11/chartex" xmlns:cx6="http://schemas.microsoft.com/office/drawing/2016/5/12/chartex" xmlns:cx7="http://schemas.microsoft.com/office/drawing/2016/5/13/chartex" xmlns:cx8="http://schemas.microsoft.com/office/drawing/2016/5/14/chartex" xmlns:mc="http://schemas.openxmlformats.org/markup-compatibility/2006" xmlns:aink="http://schemas.microsoft.com/office/drawing/2016/ink" xmlns:am3d="http://schemas.microsoft.com/office/drawing/2017/model3d" xmlns:o="urn:schemas-microsoft-com:office:office" xmlns:r="http://schemas.openxmlformats.org/officeDocument/2006/relationships" xmlns:m="http://schemas.openxmlformats.org/officeDocument/2006/math" xmlns:v="urn:schemas-microsoft-com:vml" xmlns:wp14="http://schemas.microsoft.com/office/word/2010/wordprocessingDrawing" xmlns:wp="http://schemas.openxmlformats.org/drawingml/2006/wordprocessingDrawing" xmlns:w10="urn:schemas-microsoft-com:office:word" xmlns:w="http://schemas.openxmlformats.org/wordprocessingml/2006/main" xmlns:w14="http://schemas.microsoft.com/office/word/2010/wordml" xmlns:w15="http://schemas.microsoft.com/office/word/2012/wordml" xmlns:w16cex="http://schemas.microsoft.com/office/word/2018/wordml/cex" xmlns:w16cid="http://schemas.microsoft.com/office/word/2016/wordml/cid" xmlns:w16="http://schemas.microsoft.com/office/word/2018/wordml" xmlns:w16se="http://schemas.microsoft.com/office/word/2015/wordml/symex" xmlns:wpg="http://schemas.microsoft.com/office/word/2010/wordprocessingGroup" xmlns:wpi="http://schemas.microsoft.com/office/word/2010/wordprocessingInk" xmlns:wne="http://schemas.microsoft.com/office/word/2006/wordml" xmlns:wps="http://schemas.microsoft.com/office/word/2010/wordprocessingShape" mc:Ignorable="w14 w15 w16se w16cid w16 w16cex wp14">
+<w:ftr xmlns:wpc="http://schemas.microsoft.com/office/word/2010/wordprocessingCanvas" xmlns:cx="http://schemas.microsoft.com/office/drawing/2014/chartex" xmlns:cx1="http://schemas.microsoft.com/office/drawing/2015/9/8/chartex" xmlns:cx2="http://schemas.microsoft.com/office/drawing/2015/10/21/chartex" xmlns:cx3="http://schemas.microsoft.com/office/drawing/2016/5/9/chartex" xmlns:cx4="http://schemas.microsoft.com/office/drawing/2016/5/10/chartex" xmlns:cx5="http://schemas.microsoft.com/office/drawing/2016/5/11/chartex" xmlns:cx6="http://schemas.microsoft.com/office/drawing/2016/5/12/chartex" xmlns:cx7="http://schemas.microsoft.com/office/drawing/2016/5/13/chartex" xmlns:cx8="http://schemas.microsoft.com/office/drawing/2016/5/14/chartex" xmlns:mc="http://schemas.openxmlformats.org/markup-compatibility/2006" xmlns:aink="http://schemas.microsoft.com/office/drawing/2016/ink" xmlns:am3d="http://schemas.microsoft.com/office/drawing/2017/model3d" xmlns:o="urn:schemas-microsoft-com:office:office" xmlns:r="http://schemas.openxmlformats.org/officeDocument/2006/relationships" xmlns:m="http://schemas.openxmlformats.org/officeDocument/2006/math" xmlns:v="urn:schemas-microsoft-com:vml" xmlns:wp14="http://schemas.microsoft.com/office/word/2010/wordprocessingDrawing" xmlns:wp="http://schemas.openxmlformats.org/drawingml/2006/wordprocessingDrawing" xmlns:w10="urn:schemas-microsoft-com:office:word" xmlns:w="http://schemas.openxmlformats.org/wordprocessingml/2006/main" xmlns:w14="http://schemas.microsoft.com/office/word/2010/wordml" xmlns:w15="http://schemas.microsoft.com/office/word/2012/wordml" xmlns:w16cid="http://schemas.microsoft.com/office/word/2016/wordml/cid" xmlns:w16se="http://schemas.microsoft.com/office/word/2015/wordml/symex" xmlns:wpg="http://schemas.microsoft.com/office/word/2010/wordprocessingGroup" xmlns:wpi="http://schemas.microsoft.com/office/word/2010/wordprocessingInk" xmlns:wne="http://schemas.microsoft.com/office/word/2006/wordml" xmlns:wps="http://schemas.microsoft.com/office/word/2010/wordprocessingShape" mc:Ignorable="w14 w15 w16se w16cid wp14">
   <w:p>
     <w:pPr>
       <w:pStyle w:val="Footer"/>
@@ -24769,7 +24549,7 @@
 </file>
 
 <file path=word/footnotes.xml><?xml version="1.0" encoding="utf-8"?>
-<w:footnotes xmlns:wpc="http://schemas.microsoft.com/office/word/2010/wordprocessingCanvas" xmlns:cx="http://schemas.microsoft.com/office/drawing/2014/chartex" xmlns:cx1="http://schemas.microsoft.com/office/drawing/2015/9/8/chartex" xmlns:cx2="http://schemas.microsoft.com/office/drawing/2015/10/21/chartex" xmlns:cx3="http://schemas.microsoft.com/office/drawing/2016/5/9/chartex" xmlns:cx4="http://schemas.microsoft.com/office/drawing/2016/5/10/chartex" xmlns:cx5="http://schemas.microsoft.com/office/drawing/2016/5/11/chartex" xmlns:cx6="http://schemas.microsoft.com/office/drawing/2016/5/12/chartex" xmlns:cx7="http://schemas.microsoft.com/office/drawing/2016/5/13/chartex" xmlns:cx8="http://schemas.microsoft.com/office/drawing/2016/5/14/chartex" xmlns:mc="http://schemas.openxmlformats.org/markup-compatibility/2006" xmlns:aink="http://schemas.microsoft.com/office/drawing/2016/ink" xmlns:am3d="http://schemas.microsoft.com/office/drawing/2017/model3d" xmlns:o="urn:schemas-microsoft-com:office:office" xmlns:r="http://schemas.openxmlformats.org/officeDocument/2006/relationships" xmlns:m="http://schemas.openxmlformats.org/officeDocument/2006/math" xmlns:v="urn:schemas-microsoft-com:vml" xmlns:wp14="http://schemas.microsoft.com/office/word/2010/wordprocessingDrawing" xmlns:wp="http://schemas.openxmlformats.org/drawingml/2006/wordprocessingDrawing" xmlns:w10="urn:schemas-microsoft-com:office:word" xmlns:w="http://schemas.openxmlformats.org/wordprocessingml/2006/main" xmlns:w14="http://schemas.microsoft.com/office/word/2010/wordml" xmlns:w15="http://schemas.microsoft.com/office/word/2012/wordml" xmlns:w16cex="http://schemas.microsoft.com/office/word/2018/wordml/cex" xmlns:w16cid="http://schemas.microsoft.com/office/word/2016/wordml/cid" xmlns:w16="http://schemas.microsoft.com/office/word/2018/wordml" xmlns:w16se="http://schemas.microsoft.com/office/word/2015/wordml/symex" xmlns:wpg="http://schemas.microsoft.com/office/word/2010/wordprocessingGroup" xmlns:wpi="http://schemas.microsoft.com/office/word/2010/wordprocessingInk" xmlns:wne="http://schemas.microsoft.com/office/word/2006/wordml" xmlns:wps="http://schemas.microsoft.com/office/word/2010/wordprocessingShape" mc:Ignorable="w14 w15 w16se w16cid w16 w16cex wp14">
+<w:footnotes xmlns:wpc="http://schemas.microsoft.com/office/word/2010/wordprocessingCanvas" xmlns:cx="http://schemas.microsoft.com/office/drawing/2014/chartex" xmlns:cx1="http://schemas.microsoft.com/office/drawing/2015/9/8/chartex" xmlns:cx2="http://schemas.microsoft.com/office/drawing/2015/10/21/chartex" xmlns:cx3="http://schemas.microsoft.com/office/drawing/2016/5/9/chartex" xmlns:cx4="http://schemas.microsoft.com/office/drawing/2016/5/10/chartex" xmlns:cx5="http://schemas.microsoft.com/office/drawing/2016/5/11/chartex" xmlns:cx6="http://schemas.microsoft.com/office/drawing/2016/5/12/chartex" xmlns:cx7="http://schemas.microsoft.com/office/drawing/2016/5/13/chartex" xmlns:cx8="http://schemas.microsoft.com/office/drawing/2016/5/14/chartex" xmlns:mc="http://schemas.openxmlformats.org/markup-compatibility/2006" xmlns:aink="http://schemas.microsoft.com/office/drawing/2016/ink" xmlns:am3d="http://schemas.microsoft.com/office/drawing/2017/model3d" xmlns:o="urn:schemas-microsoft-com:office:office" xmlns:r="http://schemas.openxmlformats.org/officeDocument/2006/relationships" xmlns:m="http://schemas.openxmlformats.org/officeDocument/2006/math" xmlns:v="urn:schemas-microsoft-com:vml" xmlns:wp14="http://schemas.microsoft.com/office/word/2010/wordprocessingDrawing" xmlns:wp="http://schemas.openxmlformats.org/drawingml/2006/wordprocessingDrawing" xmlns:w10="urn:schemas-microsoft-com:office:word" xmlns:w="http://schemas.openxmlformats.org/wordprocessingml/2006/main" xmlns:w14="http://schemas.microsoft.com/office/word/2010/wordml" xmlns:w15="http://schemas.microsoft.com/office/word/2012/wordml" xmlns:w16cid="http://schemas.microsoft.com/office/word/2016/wordml/cid" xmlns:w16se="http://schemas.microsoft.com/office/word/2015/wordml/symex" xmlns:wpg="http://schemas.microsoft.com/office/word/2010/wordprocessingGroup" xmlns:wpi="http://schemas.microsoft.com/office/word/2010/wordprocessingInk" xmlns:wne="http://schemas.microsoft.com/office/word/2006/wordml" xmlns:wps="http://schemas.microsoft.com/office/word/2010/wordprocessingShape" mc:Ignorable="w14 w15 w16se w16cid wp14">
   <w:footnote w:type="separator" w:id="-1">
     <w:p>
       <w:r>
@@ -24788,7 +24568,7 @@
 </file>
 
 <file path=word/header1.xml><?xml version="1.0" encoding="utf-8"?>
-<w:hdr xmlns:wpc="http://schemas.microsoft.com/office/word/2010/wordprocessingCanvas" xmlns:cx="http://schemas.microsoft.com/office/drawing/2014/chartex" xmlns:cx1="http://schemas.microsoft.com/office/drawing/2015/9/8/chartex" xmlns:cx2="http://schemas.microsoft.com/office/drawing/2015/10/21/chartex" xmlns:cx3="http://schemas.microsoft.com/office/drawing/2016/5/9/chartex" xmlns:cx4="http://schemas.microsoft.com/office/drawing/2016/5/10/chartex" xmlns:cx5="http://schemas.microsoft.com/office/drawing/2016/5/11/chartex" xmlns:cx6="http://schemas.microsoft.com/office/drawing/2016/5/12/chartex" xmlns:cx7="http://schemas.microsoft.com/office/drawing/2016/5/13/chartex" xmlns:cx8="http://schemas.microsoft.com/office/drawing/2016/5/14/chartex" xmlns:mc="http://schemas.openxmlformats.org/markup-compatibility/2006" xmlns:aink="http://schemas.microsoft.com/office/drawing/2016/ink" xmlns:am3d="http://schemas.microsoft.com/office/drawing/2017/model3d" xmlns:o="urn:schemas-microsoft-com:office:office" xmlns:r="http://schemas.openxmlformats.org/officeDocument/2006/relationships" xmlns:m="http://schemas.openxmlformats.org/officeDocument/2006/math" xmlns:v="urn:schemas-microsoft-com:vml" xmlns:wp14="http://schemas.microsoft.com/office/word/2010/wordprocessingDrawing" xmlns:wp="http://schemas.openxmlformats.org/drawingml/2006/wordprocessingDrawing" xmlns:w10="urn:schemas-microsoft-com:office:word" xmlns:w="http://schemas.openxmlformats.org/wordprocessingml/2006/main" xmlns:w14="http://schemas.microsoft.com/office/word/2010/wordml" xmlns:w15="http://schemas.microsoft.com/office/word/2012/wordml" xmlns:w16cex="http://schemas.microsoft.com/office/word/2018/wordml/cex" xmlns:w16cid="http://schemas.microsoft.com/office/word/2016/wordml/cid" xmlns:w16="http://schemas.microsoft.com/office/word/2018/wordml" xmlns:w16se="http://schemas.microsoft.com/office/word/2015/wordml/symex" xmlns:wpg="http://schemas.microsoft.com/office/word/2010/wordprocessingGroup" xmlns:wpi="http://schemas.microsoft.com/office/word/2010/wordprocessingInk" xmlns:wne="http://schemas.microsoft.com/office/word/2006/wordml" xmlns:wps="http://schemas.microsoft.com/office/word/2010/wordprocessingShape" mc:Ignorable="w14 w15 w16se w16cid w16 w16cex wp14">
+<w:hdr xmlns:wpc="http://schemas.microsoft.com/office/word/2010/wordprocessingCanvas" xmlns:cx="http://schemas.microsoft.com/office/drawing/2014/chartex" xmlns:cx1="http://schemas.microsoft.com/office/drawing/2015/9/8/chartex" xmlns:cx2="http://schemas.microsoft.com/office/drawing/2015/10/21/chartex" xmlns:cx3="http://schemas.microsoft.com/office/drawing/2016/5/9/chartex" xmlns:cx4="http://schemas.microsoft.com/office/drawing/2016/5/10/chartex" xmlns:cx5="http://schemas.microsoft.com/office/drawing/2016/5/11/chartex" xmlns:cx6="http://schemas.microsoft.com/office/drawing/2016/5/12/chartex" xmlns:cx7="http://schemas.microsoft.com/office/drawing/2016/5/13/chartex" xmlns:cx8="http://schemas.microsoft.com/office/drawing/2016/5/14/chartex" xmlns:mc="http://schemas.openxmlformats.org/markup-compatibility/2006" xmlns:aink="http://schemas.microsoft.com/office/drawing/2016/ink" xmlns:am3d="http://schemas.microsoft.com/office/drawing/2017/model3d" xmlns:o="urn:schemas-microsoft-com:office:office" xmlns:r="http://schemas.openxmlformats.org/officeDocument/2006/relationships" xmlns:m="http://schemas.openxmlformats.org/officeDocument/2006/math" xmlns:v="urn:schemas-microsoft-com:vml" xmlns:wp14="http://schemas.microsoft.com/office/word/2010/wordprocessingDrawing" xmlns:wp="http://schemas.openxmlformats.org/drawingml/2006/wordprocessingDrawing" xmlns:w10="urn:schemas-microsoft-com:office:word" xmlns:w="http://schemas.openxmlformats.org/wordprocessingml/2006/main" xmlns:w14="http://schemas.microsoft.com/office/word/2010/wordml" xmlns:w15="http://schemas.microsoft.com/office/word/2012/wordml" xmlns:w16cid="http://schemas.microsoft.com/office/word/2016/wordml/cid" xmlns:w16se="http://schemas.microsoft.com/office/word/2015/wordml/symex" xmlns:wpg="http://schemas.microsoft.com/office/word/2010/wordprocessingGroup" xmlns:wpi="http://schemas.microsoft.com/office/word/2010/wordprocessingInk" xmlns:wne="http://schemas.microsoft.com/office/word/2006/wordml" xmlns:wps="http://schemas.microsoft.com/office/word/2010/wordprocessingShape" mc:Ignorable="w14 w15 w16se w16cid wp14">
   <w:p>
     <w:pPr>
       <w:pStyle w:val="Header"/>
@@ -24798,7 +24578,7 @@
 </file>
 
 <file path=word/header2.xml><?xml version="1.0" encoding="utf-8"?>
-<w:hdr xmlns:wpc="http://schemas.microsoft.com/office/word/2010/wordprocessingCanvas" xmlns:cx="http://schemas.microsoft.com/office/drawing/2014/chartex" xmlns:cx1="http://schemas.microsoft.com/office/drawing/2015/9/8/chartex" xmlns:cx2="http://schemas.microsoft.com/office/drawing/2015/10/21/chartex" xmlns:cx3="http://schemas.microsoft.com/office/drawing/2016/5/9/chartex" xmlns:cx4="http://schemas.microsoft.com/office/drawing/2016/5/10/chartex" xmlns:cx5="http://schemas.microsoft.com/office/drawing/2016/5/11/chartex" xmlns:cx6="http://schemas.microsoft.com/office/drawing/2016/5/12/chartex" xmlns:cx7="http://schemas.microsoft.com/office/drawing/2016/5/13/chartex" xmlns:cx8="http://schemas.microsoft.com/office/drawing/2016/5/14/chartex" xmlns:mc="http://schemas.openxmlformats.org/markup-compatibility/2006" xmlns:aink="http://schemas.microsoft.com/office/drawing/2016/ink" xmlns:am3d="http://schemas.microsoft.com/office/drawing/2017/model3d" xmlns:o="urn:schemas-microsoft-com:office:office" xmlns:r="http://schemas.openxmlformats.org/officeDocument/2006/relationships" xmlns:m="http://schemas.openxmlformats.org/officeDocument/2006/math" xmlns:v="urn:schemas-microsoft-com:vml" xmlns:wp14="http://schemas.microsoft.com/office/word/2010/wordprocessingDrawing" xmlns:wp="http://schemas.openxmlformats.org/drawingml/2006/wordprocessingDrawing" xmlns:w10="urn:schemas-microsoft-com:office:word" xmlns:w="http://schemas.openxmlformats.org/wordprocessingml/2006/main" xmlns:w14="http://schemas.microsoft.com/office/word/2010/wordml" xmlns:w15="http://schemas.microsoft.com/office/word/2012/wordml" xmlns:w16cex="http://schemas.microsoft.com/office/word/2018/wordml/cex" xmlns:w16cid="http://schemas.microsoft.com/office/word/2016/wordml/cid" xmlns:w16="http://schemas.microsoft.com/office/word/2018/wordml" xmlns:w16se="http://schemas.microsoft.com/office/word/2015/wordml/symex" xmlns:wpg="http://schemas.microsoft.com/office/word/2010/wordprocessingGroup" xmlns:wpi="http://schemas.microsoft.com/office/word/2010/wordprocessingInk" xmlns:wne="http://schemas.microsoft.com/office/word/2006/wordml" xmlns:wps="http://schemas.microsoft.com/office/word/2010/wordprocessingShape" mc:Ignorable="w14 w15 w16se w16cid w16 w16cex wp14">
+<w:hdr xmlns:wpc="http://schemas.microsoft.com/office/word/2010/wordprocessingCanvas" xmlns:cx="http://schemas.microsoft.com/office/drawing/2014/chartex" xmlns:cx1="http://schemas.microsoft.com/office/drawing/2015/9/8/chartex" xmlns:cx2="http://schemas.microsoft.com/office/drawing/2015/10/21/chartex" xmlns:cx3="http://schemas.microsoft.com/office/drawing/2016/5/9/chartex" xmlns:cx4="http://schemas.microsoft.com/office/drawing/2016/5/10/chartex" xmlns:cx5="http://schemas.microsoft.com/office/drawing/2016/5/11/chartex" xmlns:cx6="http://schemas.microsoft.com/office/drawing/2016/5/12/chartex" xmlns:cx7="http://schemas.microsoft.com/office/drawing/2016/5/13/chartex" xmlns:cx8="http://schemas.microsoft.com/office/drawing/2016/5/14/chartex" xmlns:mc="http://schemas.openxmlformats.org/markup-compatibility/2006" xmlns:aink="http://schemas.microsoft.com/office/drawing/2016/ink" xmlns:am3d="http://schemas.microsoft.com/office/drawing/2017/model3d" xmlns:o="urn:schemas-microsoft-com:office:office" xmlns:r="http://schemas.openxmlformats.org/officeDocument/2006/relationships" xmlns:m="http://schemas.openxmlformats.org/officeDocument/2006/math" xmlns:v="urn:schemas-microsoft-com:vml" xmlns:wp14="http://schemas.microsoft.com/office/word/2010/wordprocessingDrawing" xmlns:wp="http://schemas.openxmlformats.org/drawingml/2006/wordprocessingDrawing" xmlns:w10="urn:schemas-microsoft-com:office:word" xmlns:w="http://schemas.openxmlformats.org/wordprocessingml/2006/main" xmlns:w14="http://schemas.microsoft.com/office/word/2010/wordml" xmlns:w15="http://schemas.microsoft.com/office/word/2012/wordml" xmlns:w16cid="http://schemas.microsoft.com/office/word/2016/wordml/cid" xmlns:w16se="http://schemas.microsoft.com/office/word/2015/wordml/symex" xmlns:wpg="http://schemas.microsoft.com/office/word/2010/wordprocessingGroup" xmlns:wpi="http://schemas.microsoft.com/office/word/2010/wordprocessingInk" xmlns:wne="http://schemas.microsoft.com/office/word/2006/wordml" xmlns:wps="http://schemas.microsoft.com/office/word/2010/wordprocessingShape" mc:Ignorable="w14 w15 w16se w16cid wp14">
   <w:p>
     <w:pPr>
       <w:pStyle w:val="Header"/>
@@ -24808,7 +24588,7 @@
 </file>
 
 <file path=word/header3.xml><?xml version="1.0" encoding="utf-8"?>
-<w:hdr xmlns:wpc="http://schemas.microsoft.com/office/word/2010/wordprocessingCanvas" xmlns:cx="http://schemas.microsoft.com/office/drawing/2014/chartex" xmlns:cx1="http://schemas.microsoft.com/office/drawing/2015/9/8/chartex" xmlns:cx2="http://schemas.microsoft.com/office/drawing/2015/10/21/chartex" xmlns:cx3="http://schemas.microsoft.com/office/drawing/2016/5/9/chartex" xmlns:cx4="http://schemas.microsoft.com/office/drawing/2016/5/10/chartex" xmlns:cx5="http://schemas.microsoft.com/office/drawing/2016/5/11/chartex" xmlns:cx6="http://schemas.microsoft.com/office/drawing/2016/5/12/chartex" xmlns:cx7="http://schemas.microsoft.com/office/drawing/2016/5/13/chartex" xmlns:cx8="http://schemas.microsoft.com/office/drawing/2016/5/14/chartex" xmlns:mc="http://schemas.openxmlformats.org/markup-compatibility/2006" xmlns:aink="http://schemas.microsoft.com/office/drawing/2016/ink" xmlns:am3d="http://schemas.microsoft.com/office/drawing/2017/model3d" xmlns:o="urn:schemas-microsoft-com:office:office" xmlns:r="http://schemas.openxmlformats.org/officeDocument/2006/relationships" xmlns:m="http://schemas.openxmlformats.org/officeDocument/2006/math" xmlns:v="urn:schemas-microsoft-com:vml" xmlns:wp14="http://schemas.microsoft.com/office/word/2010/wordprocessingDrawing" xmlns:wp="http://schemas.openxmlformats.org/drawingml/2006/wordprocessingDrawing" xmlns:w10="urn:schemas-microsoft-com:office:word" xmlns:w="http://schemas.openxmlformats.org/wordprocessingml/2006/main" xmlns:w14="http://schemas.microsoft.com/office/word/2010/wordml" xmlns:w15="http://schemas.microsoft.com/office/word/2012/wordml" xmlns:w16cex="http://schemas.microsoft.com/office/word/2018/wordml/cex" xmlns:w16cid="http://schemas.microsoft.com/office/word/2016/wordml/cid" xmlns:w16="http://schemas.microsoft.com/office/word/2018/wordml" xmlns:w16se="http://schemas.microsoft.com/office/word/2015/wordml/symex" xmlns:wpg="http://schemas.microsoft.com/office/word/2010/wordprocessingGroup" xmlns:wpi="http://schemas.microsoft.com/office/word/2010/wordprocessingInk" xmlns:wne="http://schemas.microsoft.com/office/word/2006/wordml" xmlns:wps="http://schemas.microsoft.com/office/word/2010/wordprocessingShape" mc:Ignorable="w14 w15 w16se w16cid w16 w16cex wp14">
+<w:hdr xmlns:wpc="http://schemas.microsoft.com/office/word/2010/wordprocessingCanvas" xmlns:cx="http://schemas.microsoft.com/office/drawing/2014/chartex" xmlns:cx1="http://schemas.microsoft.com/office/drawing/2015/9/8/chartex" xmlns:cx2="http://schemas.microsoft.com/office/drawing/2015/10/21/chartex" xmlns:cx3="http://schemas.microsoft.com/office/drawing/2016/5/9/chartex" xmlns:cx4="http://schemas.microsoft.com/office/drawing/2016/5/10/chartex" xmlns:cx5="http://schemas.microsoft.com/office/drawing/2016/5/11/chartex" xmlns:cx6="http://schemas.microsoft.com/office/drawing/2016/5/12/chartex" xmlns:cx7="http://schemas.microsoft.com/office/drawing/2016/5/13/chartex" xmlns:cx8="http://schemas.microsoft.com/office/drawing/2016/5/14/chartex" xmlns:mc="http://schemas.openxmlformats.org/markup-compatibility/2006" xmlns:aink="http://schemas.microsoft.com/office/drawing/2016/ink" xmlns:am3d="http://schemas.microsoft.com/office/drawing/2017/model3d" xmlns:o="urn:schemas-microsoft-com:office:office" xmlns:r="http://schemas.openxmlformats.org/officeDocument/2006/relationships" xmlns:m="http://schemas.openxmlformats.org/officeDocument/2006/math" xmlns:v="urn:schemas-microsoft-com:vml" xmlns:wp14="http://schemas.microsoft.com/office/word/2010/wordprocessingDrawing" xmlns:wp="http://schemas.openxmlformats.org/drawingml/2006/wordprocessingDrawing" xmlns:w10="urn:schemas-microsoft-com:office:word" xmlns:w="http://schemas.openxmlformats.org/wordprocessingml/2006/main" xmlns:w14="http://schemas.microsoft.com/office/word/2010/wordml" xmlns:w15="http://schemas.microsoft.com/office/word/2012/wordml" xmlns:w16cid="http://schemas.microsoft.com/office/word/2016/wordml/cid" xmlns:w16se="http://schemas.microsoft.com/office/word/2015/wordml/symex" xmlns:wpg="http://schemas.microsoft.com/office/word/2010/wordprocessingGroup" xmlns:wpi="http://schemas.microsoft.com/office/word/2010/wordprocessingInk" xmlns:wne="http://schemas.microsoft.com/office/word/2006/wordml" xmlns:wps="http://schemas.microsoft.com/office/word/2010/wordprocessingShape" mc:Ignorable="w14 w15 w16se w16cid wp14">
   <w:p>
     <w:pPr>
       <w:pStyle w:val="Header"/>
@@ -24818,7 +24598,7 @@
 </file>
 
 <file path=word/numbering.xml><?xml version="1.0" encoding="utf-8"?>
-<w:numbering xmlns:wpc="http://schemas.microsoft.com/office/word/2010/wordprocessingCanvas" xmlns:cx="http://schemas.microsoft.com/office/drawing/2014/chartex" xmlns:cx1="http://schemas.microsoft.com/office/drawing/2015/9/8/chartex" xmlns:cx2="http://schemas.microsoft.com/office/drawing/2015/10/21/chartex" xmlns:cx3="http://schemas.microsoft.com/office/drawing/2016/5/9/chartex" xmlns:cx4="http://schemas.microsoft.com/office/drawing/2016/5/10/chartex" xmlns:cx5="http://schemas.microsoft.com/office/drawing/2016/5/11/chartex" xmlns:cx6="http://schemas.microsoft.com/office/drawing/2016/5/12/chartex" xmlns:cx7="http://schemas.microsoft.com/office/drawing/2016/5/13/chartex" xmlns:cx8="http://schemas.microsoft.com/office/drawing/2016/5/14/chartex" xmlns:mc="http://schemas.openxmlformats.org/markup-compatibility/2006" xmlns:aink="http://schemas.microsoft.com/office/drawing/2016/ink" xmlns:am3d="http://schemas.microsoft.com/office/drawing/2017/model3d" xmlns:o="urn:schemas-microsoft-com:office:office" xmlns:r="http://schemas.openxmlformats.org/officeDocument/2006/relationships" xmlns:m="http://schemas.openxmlformats.org/officeDocument/2006/math" xmlns:v="urn:schemas-microsoft-com:vml" xmlns:wp14="http://schemas.microsoft.com/office/word/2010/wordprocessingDrawing" xmlns:wp="http://schemas.openxmlformats.org/drawingml/2006/wordprocessingDrawing" xmlns:w10="urn:schemas-microsoft-com:office:word" xmlns:w="http://schemas.openxmlformats.org/wordprocessingml/2006/main" xmlns:w14="http://schemas.microsoft.com/office/word/2010/wordml" xmlns:w15="http://schemas.microsoft.com/office/word/2012/wordml" xmlns:w16cex="http://schemas.microsoft.com/office/word/2018/wordml/cex" xmlns:w16cid="http://schemas.microsoft.com/office/word/2016/wordml/cid" xmlns:w16="http://schemas.microsoft.com/office/word/2018/wordml" xmlns:w16se="http://schemas.microsoft.com/office/word/2015/wordml/symex" xmlns:wpg="http://schemas.microsoft.com/office/word/2010/wordprocessingGroup" xmlns:wpi="http://schemas.microsoft.com/office/word/2010/wordprocessingInk" xmlns:wne="http://schemas.microsoft.com/office/word/2006/wordml" xmlns:wps="http://schemas.microsoft.com/office/word/2010/wordprocessingShape" mc:Ignorable="w14 w15 w16se w16cid w16 w16cex wp14">
+<w:numbering xmlns:wpc="http://schemas.microsoft.com/office/word/2010/wordprocessingCanvas" xmlns:cx="http://schemas.microsoft.com/office/drawing/2014/chartex" xmlns:cx1="http://schemas.microsoft.com/office/drawing/2015/9/8/chartex" xmlns:cx2="http://schemas.microsoft.com/office/drawing/2015/10/21/chartex" xmlns:cx3="http://schemas.microsoft.com/office/drawing/2016/5/9/chartex" xmlns:cx4="http://schemas.microsoft.com/office/drawing/2016/5/10/chartex" xmlns:cx5="http://schemas.microsoft.com/office/drawing/2016/5/11/chartex" xmlns:cx6="http://schemas.microsoft.com/office/drawing/2016/5/12/chartex" xmlns:cx7="http://schemas.microsoft.com/office/drawing/2016/5/13/chartex" xmlns:cx8="http://schemas.microsoft.com/office/drawing/2016/5/14/chartex" xmlns:mc="http://schemas.openxmlformats.org/markup-compatibility/2006" xmlns:aink="http://schemas.microsoft.com/office/drawing/2016/ink" xmlns:am3d="http://schemas.microsoft.com/office/drawing/2017/model3d" xmlns:o="urn:schemas-microsoft-com:office:office" xmlns:r="http://schemas.openxmlformats.org/officeDocument/2006/relationships" xmlns:m="http://schemas.openxmlformats.org/officeDocument/2006/math" xmlns:v="urn:schemas-microsoft-com:vml" xmlns:wp14="http://schemas.microsoft.com/office/word/2010/wordprocessingDrawing" xmlns:wp="http://schemas.openxmlformats.org/drawingml/2006/wordprocessingDrawing" xmlns:w10="urn:schemas-microsoft-com:office:word" xmlns:w="http://schemas.openxmlformats.org/wordprocessingml/2006/main" xmlns:w14="http://schemas.microsoft.com/office/word/2010/wordml" xmlns:w15="http://schemas.microsoft.com/office/word/2012/wordml" xmlns:w16cid="http://schemas.microsoft.com/office/word/2016/wordml/cid" xmlns:w16se="http://schemas.microsoft.com/office/word/2015/wordml/symex" xmlns:wpg="http://schemas.microsoft.com/office/word/2010/wordprocessingGroup" xmlns:wpi="http://schemas.microsoft.com/office/word/2010/wordprocessingInk" xmlns:wne="http://schemas.microsoft.com/office/word/2006/wordml" xmlns:wps="http://schemas.microsoft.com/office/word/2010/wordprocessingShape" mc:Ignorable="w14 w15 w16se w16cid wp14">
   <w:abstractNum w:abstractNumId="0" w15:restartNumberingAfterBreak="0">
     <w:nsid w:val="2DE200DB"/>
     <w:multiLevelType w:val="multilevel"/>
@@ -25127,7 +24907,7 @@
 </file>
 
 <file path=word/styles.xml><?xml version="1.0" encoding="utf-8"?>
-<w:styles xmlns:mc="http://schemas.openxmlformats.org/markup-compatibility/2006" xmlns:r="http://schemas.openxmlformats.org/officeDocument/2006/relationships" xmlns:w="http://schemas.openxmlformats.org/wordprocessingml/2006/main" xmlns:w14="http://schemas.microsoft.com/office/word/2010/wordml" xmlns:w15="http://schemas.microsoft.com/office/word/2012/wordml" xmlns:w16cex="http://schemas.microsoft.com/office/word/2018/wordml/cex" xmlns:w16cid="http://schemas.microsoft.com/office/word/2016/wordml/cid" xmlns:w16="http://schemas.microsoft.com/office/word/2018/wordml" xmlns:w16se="http://schemas.microsoft.com/office/word/2015/wordml/symex" mc:Ignorable="w14 w15 w16se w16cid w16 w16cex">
+<w:styles xmlns:mc="http://schemas.openxmlformats.org/markup-compatibility/2006" xmlns:r="http://schemas.openxmlformats.org/officeDocument/2006/relationships" xmlns:w="http://schemas.openxmlformats.org/wordprocessingml/2006/main" xmlns:w14="http://schemas.microsoft.com/office/word/2010/wordml" xmlns:w15="http://schemas.microsoft.com/office/word/2012/wordml" xmlns:w16cid="http://schemas.microsoft.com/office/word/2016/wordml/cid" xmlns:w16se="http://schemas.microsoft.com/office/word/2015/wordml/symex" mc:Ignorable="w14 w15 w16se w16cid">
   <w:docDefaults>
     <w:rPrDefault>
       <w:rPr>
@@ -25143,7 +24923,7 @@
       </w:pPr>
     </w:pPrDefault>
   </w:docDefaults>
-  <w:latentStyles w:defLockedState="0" w:defUIPriority="99" w:defSemiHidden="0" w:defUnhideWhenUsed="0" w:defQFormat="0" w:count="376">
+  <w:latentStyles w:defLockedState="0" w:defUIPriority="99" w:defSemiHidden="0" w:defUnhideWhenUsed="0" w:defQFormat="0" w:count="375">
     <w:lsdException w:name="Normal" w:uiPriority="0" w:qFormat="1"/>
     <w:lsdException w:name="heading 1" w:uiPriority="9" w:qFormat="1"/>
     <w:lsdException w:name="heading 2" w:semiHidden="1" w:uiPriority="9" w:unhideWhenUsed="1" w:qFormat="1"/>
@@ -25519,7 +25299,6 @@
     <w:lsdException w:name="Smart Hyperlink" w:semiHidden="1" w:unhideWhenUsed="1"/>
     <w:lsdException w:name="Hashtag" w:semiHidden="1" w:unhideWhenUsed="1"/>
     <w:lsdException w:name="Unresolved Mention" w:semiHidden="1" w:unhideWhenUsed="1"/>
-    <w:lsdException w:name="Smart Link" w:semiHidden="1" w:unhideWhenUsed="1"/>
   </w:latentStyles>
   <w:style w:type="paragraph" w:default="1" w:styleId="Normal">
     <w:name w:val="Normal"/>
@@ -26203,7 +25982,7 @@
 </file>
 
 <file path=customXml/itemProps1.xml><?xml version="1.0" encoding="utf-8"?>
-<ds:datastoreItem xmlns:ds="http://schemas.openxmlformats.org/officeDocument/2006/customXml" ds:itemID="{9BD023F9-16B4-6449-993C-CD95D9F41F45}">
+<ds:datastoreItem xmlns:ds="http://schemas.openxmlformats.org/officeDocument/2006/customXml" ds:itemID="{2CB0A685-6412-764C-92E6-081ECDDA1998}">
   <ds:schemaRefs>
     <ds:schemaRef ds:uri="http://schemas.openxmlformats.org/officeDocument/2006/bibliography"/>
   </ds:schemaRefs>

</xml_diff>

<commit_message>
fixed units in ms
</commit_message>
<xml_diff>
--- a/docs/2021_07_14/mdi_frontiers_resubmission_ms_v2.docx
+++ b/docs/2021_07_14/mdi_frontiers_resubmission_ms_v2.docx
@@ -6719,7 +6719,35 @@
           <w:sz w:val="22"/>
           <w:szCs w:val="22"/>
         </w:rPr>
-        <w:t xml:space="preserve">, ppm), </w:t>
+        <w:t xml:space="preserve">, </w:t>
+      </w:r>
+      <w:r>
+        <w:rPr>
+          <w:bCs/>
+          <w:color w:val="FF0000"/>
+          <w:sz w:val="22"/>
+          <w:szCs w:val="22"/>
+        </w:rPr>
+        <w:t>mg kg</w:t>
+      </w:r>
+      <w:r>
+        <w:rPr>
+          <w:bCs/>
+          <w:color w:val="FF0000"/>
+          <w:sz w:val="22"/>
+          <w:szCs w:val="22"/>
+          <w:vertAlign w:val="superscript"/>
+        </w:rPr>
+        <w:t>-1</w:t>
+      </w:r>
+      <w:r>
+        <w:rPr>
+          <w:bCs/>
+          <w:color w:val="000000" w:themeColor="text1"/>
+          <w:sz w:val="22"/>
+          <w:szCs w:val="22"/>
+        </w:rPr>
+        <w:t xml:space="preserve">), </w:t>
       </w:r>
       <w:r>
         <w:rPr>
@@ -6755,7 +6783,7 @@
           <w:sz w:val="22"/>
           <w:szCs w:val="22"/>
         </w:rPr>
-        <w:t xml:space="preserve"> %</w:t>
+        <w:t>;</w:t>
       </w:r>
       <w:r>
         <w:rPr>
@@ -6764,6 +6792,34 @@
           <w:sz w:val="22"/>
           <w:szCs w:val="22"/>
         </w:rPr>
+        <w:t xml:space="preserve"> </w:t>
+      </w:r>
+      <w:r>
+        <w:rPr>
+          <w:bCs/>
+          <w:color w:val="FF0000"/>
+          <w:sz w:val="22"/>
+          <w:szCs w:val="22"/>
+        </w:rPr>
+        <w:t>mg kg</w:t>
+      </w:r>
+      <w:r>
+        <w:rPr>
+          <w:bCs/>
+          <w:color w:val="FF0000"/>
+          <w:sz w:val="22"/>
+          <w:szCs w:val="22"/>
+          <w:vertAlign w:val="superscript"/>
+        </w:rPr>
+        <w:t>-1</w:t>
+      </w:r>
+      <w:r>
+        <w:rPr>
+          <w:bCs/>
+          <w:color w:val="000000" w:themeColor="text1"/>
+          <w:sz w:val="22"/>
+          <w:szCs w:val="22"/>
+        </w:rPr>
         <w:t xml:space="preserve">), </w:t>
       </w:r>
       <w:r>
@@ -6800,7 +6856,44 @@
           <w:sz w:val="22"/>
           <w:szCs w:val="22"/>
         </w:rPr>
-        <w:t xml:space="preserve">, %), </w:t>
+        <w:t>;</w:t>
+      </w:r>
+      <w:r>
+        <w:rPr>
+          <w:bCs/>
+          <w:color w:val="000000" w:themeColor="text1"/>
+          <w:sz w:val="22"/>
+          <w:szCs w:val="22"/>
+        </w:rPr>
+        <w:t xml:space="preserve"> </w:t>
+      </w:r>
+      <w:r>
+        <w:rPr>
+          <w:bCs/>
+          <w:color w:val="FF0000"/>
+          <w:sz w:val="22"/>
+          <w:szCs w:val="22"/>
+        </w:rPr>
+        <w:t>mg kg</w:t>
+      </w:r>
+      <w:r>
+        <w:rPr>
+          <w:bCs/>
+          <w:color w:val="FF0000"/>
+          <w:sz w:val="22"/>
+          <w:szCs w:val="22"/>
+          <w:vertAlign w:val="superscript"/>
+        </w:rPr>
+        <w:t>-1</w:t>
+      </w:r>
+      <w:r>
+        <w:rPr>
+          <w:bCs/>
+          <w:color w:val="000000" w:themeColor="text1"/>
+          <w:sz w:val="22"/>
+          <w:szCs w:val="22"/>
+        </w:rPr>
+        <w:t xml:space="preserve">), </w:t>
       </w:r>
       <w:r>
         <w:rPr>
@@ -6817,7 +6910,7 @@
           <w:sz w:val="22"/>
           <w:szCs w:val="22"/>
         </w:rPr>
-        <w:t xml:space="preserve">phosphorus (P, </w:t>
+        <w:t>phosphorus (P</w:t>
       </w:r>
       <w:r>
         <w:rPr>
@@ -6826,15 +6919,544 @@
           <w:sz w:val="22"/>
           <w:szCs w:val="22"/>
         </w:rPr>
+        <w:t>;</w:t>
+      </w:r>
+      <w:r>
+        <w:rPr>
+          <w:bCs/>
+          <w:color w:val="000000" w:themeColor="text1"/>
+          <w:sz w:val="22"/>
+          <w:szCs w:val="22"/>
+        </w:rPr>
+        <w:t xml:space="preserve"> </w:t>
+      </w:r>
+      <w:r>
+        <w:rPr>
+          <w:bCs/>
+          <w:color w:val="FF0000"/>
+          <w:sz w:val="22"/>
+          <w:szCs w:val="22"/>
+        </w:rPr>
+        <w:t>mg kg</w:t>
+      </w:r>
+      <w:r>
+        <w:rPr>
+          <w:bCs/>
+          <w:color w:val="FF0000"/>
+          <w:sz w:val="22"/>
+          <w:szCs w:val="22"/>
+          <w:vertAlign w:val="superscript"/>
+        </w:rPr>
+        <w:t>-1</w:t>
+      </w:r>
+      <w:r>
+        <w:rPr>
+          <w:bCs/>
+          <w:color w:val="000000" w:themeColor="text1"/>
+          <w:sz w:val="22"/>
+          <w:szCs w:val="22"/>
+        </w:rPr>
+        <w:t>),</w:t>
+      </w:r>
+      <w:r>
+        <w:rPr>
+          <w:color w:val="000000" w:themeColor="text1"/>
+          <w:sz w:val="22"/>
+          <w:szCs w:val="22"/>
+        </w:rPr>
+        <w:t xml:space="preserve"> foliar potassium (</w:t>
+      </w:r>
+      <w:r>
+        <w:rPr>
+          <w:bCs/>
+          <w:color w:val="000000" w:themeColor="text1"/>
+          <w:sz w:val="22"/>
+          <w:szCs w:val="22"/>
+        </w:rPr>
+        <w:t>K</w:t>
+      </w:r>
+      <w:r>
+        <w:rPr>
+          <w:bCs/>
+          <w:color w:val="000000" w:themeColor="text1"/>
+          <w:sz w:val="22"/>
+          <w:szCs w:val="22"/>
+          <w:vertAlign w:val="superscript"/>
+        </w:rPr>
+        <w:t>+</w:t>
+      </w:r>
+      <w:r>
+        <w:rPr>
+          <w:bCs/>
+          <w:color w:val="000000" w:themeColor="text1"/>
+          <w:sz w:val="22"/>
+          <w:szCs w:val="22"/>
+        </w:rPr>
+        <w:t>;</w:t>
+      </w:r>
+      <w:r>
+        <w:rPr>
+          <w:bCs/>
+          <w:color w:val="000000" w:themeColor="text1"/>
+          <w:sz w:val="22"/>
+          <w:szCs w:val="22"/>
+        </w:rPr>
+        <w:t xml:space="preserve"> </w:t>
+      </w:r>
+      <w:r>
+        <w:rPr>
+          <w:bCs/>
+          <w:color w:val="FF0000"/>
+          <w:sz w:val="22"/>
+          <w:szCs w:val="22"/>
+        </w:rPr>
+        <w:t>mg kg</w:t>
+      </w:r>
+      <w:r>
+        <w:rPr>
+          <w:bCs/>
+          <w:color w:val="FF0000"/>
+          <w:sz w:val="22"/>
+          <w:szCs w:val="22"/>
+          <w:vertAlign w:val="superscript"/>
+        </w:rPr>
+        <w:t>-1</w:t>
+      </w:r>
+      <w:r>
+        <w:rPr>
+          <w:bCs/>
+          <w:color w:val="000000" w:themeColor="text1"/>
+          <w:sz w:val="22"/>
+          <w:szCs w:val="22"/>
+        </w:rPr>
+        <w:t xml:space="preserve">), </w:t>
+      </w:r>
+      <w:r>
+        <w:rPr>
+          <w:color w:val="000000" w:themeColor="text1"/>
+          <w:sz w:val="22"/>
+          <w:szCs w:val="22"/>
+        </w:rPr>
+        <w:t xml:space="preserve">foliar </w:t>
+      </w:r>
+      <w:r>
+        <w:rPr>
+          <w:bCs/>
+          <w:color w:val="000000" w:themeColor="text1"/>
+          <w:sz w:val="22"/>
+          <w:szCs w:val="22"/>
+        </w:rPr>
+        <w:t>zinc (Zn</w:t>
+      </w:r>
+      <w:r>
+        <w:rPr>
+          <w:bCs/>
+          <w:color w:val="000000" w:themeColor="text1"/>
+          <w:sz w:val="22"/>
+          <w:szCs w:val="22"/>
+        </w:rPr>
+        <w:t>;</w:t>
+      </w:r>
+      <w:r>
+        <w:rPr>
+          <w:bCs/>
+          <w:color w:val="000000" w:themeColor="text1"/>
+          <w:sz w:val="22"/>
+          <w:szCs w:val="22"/>
+        </w:rPr>
+        <w:t xml:space="preserve"> </w:t>
+      </w:r>
+      <w:r>
+        <w:rPr>
+          <w:bCs/>
+          <w:color w:val="FF0000"/>
+          <w:sz w:val="22"/>
+          <w:szCs w:val="22"/>
+        </w:rPr>
+        <w:t>mg kg</w:t>
+      </w:r>
+      <w:r>
+        <w:rPr>
+          <w:bCs/>
+          <w:color w:val="FF0000"/>
+          <w:sz w:val="22"/>
+          <w:szCs w:val="22"/>
+          <w:vertAlign w:val="superscript"/>
+        </w:rPr>
+        <w:t>-1</w:t>
+      </w:r>
+      <w:r>
+        <w:rPr>
+          <w:bCs/>
+          <w:color w:val="000000" w:themeColor="text1"/>
+          <w:sz w:val="22"/>
+          <w:szCs w:val="22"/>
+        </w:rPr>
+        <w:t xml:space="preserve">), </w:t>
+      </w:r>
+      <w:r>
+        <w:rPr>
+          <w:color w:val="000000" w:themeColor="text1"/>
+          <w:sz w:val="22"/>
+          <w:szCs w:val="22"/>
+        </w:rPr>
+        <w:t>soil C (</w:t>
+      </w:r>
+      <w:r>
+        <w:rPr>
+          <w:bCs/>
+          <w:color w:val="000000" w:themeColor="text1"/>
+          <w:sz w:val="22"/>
+          <w:szCs w:val="22"/>
+        </w:rPr>
         <w:t>%</w:t>
       </w:r>
       <w:r>
         <w:rPr>
+          <w:color w:val="000000" w:themeColor="text1"/>
+          <w:sz w:val="22"/>
+          <w:szCs w:val="22"/>
+        </w:rPr>
+        <w:t>), soil N (</w:t>
+      </w:r>
+      <w:r>
+        <w:rPr>
           <w:bCs/>
           <w:color w:val="000000" w:themeColor="text1"/>
           <w:sz w:val="22"/>
           <w:szCs w:val="22"/>
         </w:rPr>
+        <w:t>%</w:t>
+      </w:r>
+      <w:r>
+        <w:rPr>
+          <w:color w:val="000000" w:themeColor="text1"/>
+          <w:sz w:val="22"/>
+          <w:szCs w:val="22"/>
+        </w:rPr>
+        <w:t>), soil C/N (unitless)</w:t>
+      </w:r>
+      <w:r>
+        <w:rPr>
+          <w:color w:val="000000" w:themeColor="text1"/>
+          <w:sz w:val="22"/>
+          <w:szCs w:val="22"/>
+        </w:rPr>
+        <w:t>,</w:t>
+      </w:r>
+      <w:r>
+        <w:rPr>
+          <w:color w:val="000000" w:themeColor="text1"/>
+          <w:sz w:val="22"/>
+          <w:szCs w:val="22"/>
+          <w:shd w:val="clear" w:color="auto" w:fill="FFFFFF"/>
+        </w:rPr>
+        <w:t xml:space="preserve"> </w:t>
+      </w:r>
+      <w:r>
+        <w:rPr>
+          <w:color w:val="000000" w:themeColor="text1"/>
+          <w:sz w:val="22"/>
+          <w:szCs w:val="22"/>
+          <w:shd w:val="clear" w:color="auto" w:fill="FFFFFF"/>
+        </w:rPr>
+        <w:t>soil Al</w:t>
+      </w:r>
+      <w:r>
+        <w:rPr>
+          <w:color w:val="000000" w:themeColor="text1"/>
+          <w:sz w:val="22"/>
+          <w:szCs w:val="22"/>
+          <w:shd w:val="clear" w:color="auto" w:fill="FFFFFF"/>
+          <w:vertAlign w:val="superscript"/>
+        </w:rPr>
+        <w:t>+</w:t>
+      </w:r>
+      <w:r>
+        <w:rPr>
+          <w:color w:val="000000" w:themeColor="text1"/>
+          <w:sz w:val="22"/>
+          <w:szCs w:val="22"/>
+          <w:shd w:val="clear" w:color="auto" w:fill="FFFFFF"/>
+        </w:rPr>
+        <w:t xml:space="preserve"> (</w:t>
+      </w:r>
+      <w:r>
+        <w:rPr>
+          <w:bCs/>
+          <w:color w:val="FF0000"/>
+          <w:sz w:val="22"/>
+          <w:szCs w:val="22"/>
+        </w:rPr>
+        <w:t>mg kg</w:t>
+      </w:r>
+      <w:r>
+        <w:rPr>
+          <w:bCs/>
+          <w:color w:val="FF0000"/>
+          <w:sz w:val="22"/>
+          <w:szCs w:val="22"/>
+          <w:vertAlign w:val="superscript"/>
+        </w:rPr>
+        <w:t>-1</w:t>
+      </w:r>
+      <w:r>
+        <w:rPr>
+          <w:color w:val="000000" w:themeColor="text1"/>
+          <w:sz w:val="22"/>
+          <w:szCs w:val="22"/>
+          <w:shd w:val="clear" w:color="auto" w:fill="FFFFFF"/>
+        </w:rPr>
+        <w:t xml:space="preserve">), </w:t>
+      </w:r>
+      <w:r>
+        <w:rPr>
+          <w:color w:val="000000" w:themeColor="text1"/>
+          <w:sz w:val="22"/>
+          <w:szCs w:val="22"/>
+          <w:shd w:val="clear" w:color="auto" w:fill="FFFFFF"/>
+        </w:rPr>
+        <w:t xml:space="preserve">soil </w:t>
+      </w:r>
+      <w:r>
+        <w:rPr>
+          <w:bCs/>
+          <w:color w:val="000000" w:themeColor="text1"/>
+          <w:sz w:val="22"/>
+          <w:szCs w:val="22"/>
+        </w:rPr>
+        <w:t>Ca</w:t>
+      </w:r>
+      <w:r>
+        <w:rPr>
+          <w:bCs/>
+          <w:color w:val="000000" w:themeColor="text1"/>
+          <w:sz w:val="22"/>
+          <w:szCs w:val="22"/>
+          <w:vertAlign w:val="superscript"/>
+        </w:rPr>
+        <w:t>2+</w:t>
+      </w:r>
+      <w:r>
+        <w:rPr>
+          <w:bCs/>
+          <w:color w:val="000000" w:themeColor="text1"/>
+          <w:sz w:val="22"/>
+          <w:szCs w:val="22"/>
+        </w:rPr>
+        <w:t xml:space="preserve"> (</w:t>
+      </w:r>
+      <w:r>
+        <w:rPr>
+          <w:bCs/>
+          <w:color w:val="FF0000"/>
+          <w:sz w:val="22"/>
+          <w:szCs w:val="22"/>
+        </w:rPr>
+        <w:t>mg kg</w:t>
+      </w:r>
+      <w:r>
+        <w:rPr>
+          <w:bCs/>
+          <w:color w:val="FF0000"/>
+          <w:sz w:val="22"/>
+          <w:szCs w:val="22"/>
+          <w:vertAlign w:val="superscript"/>
+        </w:rPr>
+        <w:t>-1</w:t>
+      </w:r>
+      <w:r>
+        <w:rPr>
+          <w:bCs/>
+          <w:color w:val="000000" w:themeColor="text1"/>
+          <w:sz w:val="22"/>
+          <w:szCs w:val="22"/>
+        </w:rPr>
+        <w:t>)</w:t>
+      </w:r>
+      <w:r>
+        <w:rPr>
+          <w:bCs/>
+          <w:color w:val="000000" w:themeColor="text1"/>
+          <w:sz w:val="22"/>
+          <w:szCs w:val="22"/>
+        </w:rPr>
+        <w:t xml:space="preserve">, </w:t>
+      </w:r>
+      <w:r>
+        <w:rPr>
+          <w:color w:val="000000" w:themeColor="text1"/>
+          <w:sz w:val="22"/>
+          <w:szCs w:val="22"/>
+          <w:shd w:val="clear" w:color="auto" w:fill="FFFFFF"/>
+        </w:rPr>
+        <w:t>soil Mg</w:t>
+      </w:r>
+      <w:r>
+        <w:rPr>
+          <w:color w:val="000000" w:themeColor="text1"/>
+          <w:sz w:val="22"/>
+          <w:szCs w:val="22"/>
+          <w:shd w:val="clear" w:color="auto" w:fill="FFFFFF"/>
+          <w:vertAlign w:val="superscript"/>
+        </w:rPr>
+        <w:t>2+</w:t>
+      </w:r>
+      <w:r>
+        <w:rPr>
+          <w:color w:val="000000" w:themeColor="text1"/>
+          <w:sz w:val="22"/>
+          <w:szCs w:val="22"/>
+          <w:shd w:val="clear" w:color="auto" w:fill="FFFFFF"/>
+        </w:rPr>
+        <w:t xml:space="preserve"> (</w:t>
+      </w:r>
+      <w:r>
+        <w:rPr>
+          <w:bCs/>
+          <w:color w:val="FF0000"/>
+          <w:sz w:val="22"/>
+          <w:szCs w:val="22"/>
+        </w:rPr>
+        <w:t>mg kg</w:t>
+      </w:r>
+      <w:r>
+        <w:rPr>
+          <w:bCs/>
+          <w:color w:val="FF0000"/>
+          <w:sz w:val="22"/>
+          <w:szCs w:val="22"/>
+          <w:vertAlign w:val="superscript"/>
+        </w:rPr>
+        <w:t>-1</w:t>
+      </w:r>
+      <w:r>
+        <w:rPr>
+          <w:color w:val="000000" w:themeColor="text1"/>
+          <w:sz w:val="22"/>
+          <w:szCs w:val="22"/>
+          <w:shd w:val="clear" w:color="auto" w:fill="FFFFFF"/>
+        </w:rPr>
+        <w:t xml:space="preserve">), </w:t>
+      </w:r>
+      <w:r>
+        <w:rPr>
+          <w:bCs/>
+          <w:color w:val="000000" w:themeColor="text1"/>
+          <w:sz w:val="22"/>
+          <w:szCs w:val="22"/>
+        </w:rPr>
+        <w:t xml:space="preserve">soil </w:t>
+      </w:r>
+      <w:r>
+        <w:rPr>
+          <w:color w:val="000000" w:themeColor="text1"/>
+          <w:sz w:val="22"/>
+          <w:szCs w:val="22"/>
+          <w:shd w:val="clear" w:color="auto" w:fill="FFFFFF"/>
+        </w:rPr>
+        <w:t>P</w:t>
+      </w:r>
+      <w:r>
+        <w:rPr>
+          <w:color w:val="000000" w:themeColor="text1"/>
+          <w:sz w:val="22"/>
+          <w:szCs w:val="22"/>
+          <w:shd w:val="clear" w:color="auto" w:fill="FFFFFF"/>
+        </w:rPr>
+        <w:t xml:space="preserve"> (</w:t>
+      </w:r>
+      <w:r>
+        <w:rPr>
+          <w:bCs/>
+          <w:color w:val="FF0000"/>
+          <w:sz w:val="22"/>
+          <w:szCs w:val="22"/>
+        </w:rPr>
+        <w:t>mg kg</w:t>
+      </w:r>
+      <w:r>
+        <w:rPr>
+          <w:bCs/>
+          <w:color w:val="FF0000"/>
+          <w:sz w:val="22"/>
+          <w:szCs w:val="22"/>
+          <w:vertAlign w:val="superscript"/>
+        </w:rPr>
+        <w:t>-1</w:t>
+      </w:r>
+      <w:r>
+        <w:rPr>
+          <w:color w:val="000000" w:themeColor="text1"/>
+          <w:sz w:val="22"/>
+          <w:szCs w:val="22"/>
+          <w:shd w:val="clear" w:color="auto" w:fill="FFFFFF"/>
+        </w:rPr>
+        <w:t>)</w:t>
+      </w:r>
+      <w:r>
+        <w:rPr>
+          <w:color w:val="000000" w:themeColor="text1"/>
+          <w:sz w:val="22"/>
+          <w:szCs w:val="22"/>
+          <w:shd w:val="clear" w:color="auto" w:fill="FFFFFF"/>
+        </w:rPr>
+        <w:t xml:space="preserve">, </w:t>
+      </w:r>
+      <w:r>
+        <w:rPr>
+          <w:color w:val="000000" w:themeColor="text1"/>
+          <w:sz w:val="22"/>
+          <w:szCs w:val="22"/>
+          <w:shd w:val="clear" w:color="auto" w:fill="FFFFFF"/>
+        </w:rPr>
+        <w:t>soil K</w:t>
+      </w:r>
+      <w:r>
+        <w:rPr>
+          <w:color w:val="000000" w:themeColor="text1"/>
+          <w:sz w:val="22"/>
+          <w:szCs w:val="22"/>
+          <w:shd w:val="clear" w:color="auto" w:fill="FFFFFF"/>
+          <w:vertAlign w:val="superscript"/>
+        </w:rPr>
+        <w:t>+</w:t>
+      </w:r>
+      <w:r>
+        <w:rPr>
+          <w:color w:val="000000" w:themeColor="text1"/>
+          <w:sz w:val="22"/>
+          <w:szCs w:val="22"/>
+          <w:shd w:val="clear" w:color="auto" w:fill="FFFFFF"/>
+        </w:rPr>
+        <w:t xml:space="preserve"> (</w:t>
+      </w:r>
+      <w:r>
+        <w:rPr>
+          <w:bCs/>
+          <w:color w:val="FF0000"/>
+          <w:sz w:val="22"/>
+          <w:szCs w:val="22"/>
+        </w:rPr>
+        <w:t>mg kg</w:t>
+      </w:r>
+      <w:r>
+        <w:rPr>
+          <w:bCs/>
+          <w:color w:val="FF0000"/>
+          <w:sz w:val="22"/>
+          <w:szCs w:val="22"/>
+          <w:vertAlign w:val="superscript"/>
+        </w:rPr>
+        <w:t>-1</w:t>
+      </w:r>
+      <w:r>
+        <w:rPr>
+          <w:color w:val="000000" w:themeColor="text1"/>
+          <w:sz w:val="22"/>
+          <w:szCs w:val="22"/>
+          <w:shd w:val="clear" w:color="auto" w:fill="FFFFFF"/>
+        </w:rPr>
         <w:t>),</w:t>
       </w:r>
       <w:r>
@@ -6842,139 +7464,175 @@
           <w:color w:val="000000" w:themeColor="text1"/>
           <w:sz w:val="22"/>
           <w:szCs w:val="22"/>
-        </w:rPr>
-        <w:t xml:space="preserve"> foliar potassium (</w:t>
+          <w:shd w:val="clear" w:color="auto" w:fill="FFFFFF"/>
+        </w:rPr>
+        <w:t xml:space="preserve"> </w:t>
+      </w:r>
+      <w:r>
+        <w:rPr>
+          <w:color w:val="000000" w:themeColor="text1"/>
+          <w:sz w:val="22"/>
+          <w:szCs w:val="22"/>
+          <w:shd w:val="clear" w:color="auto" w:fill="FFFFFF"/>
+        </w:rPr>
+        <w:t xml:space="preserve">soil </w:t>
+      </w:r>
+      <w:r>
+        <w:rPr>
+          <w:color w:val="000000" w:themeColor="text1"/>
+          <w:sz w:val="22"/>
+          <w:szCs w:val="22"/>
+          <w:shd w:val="clear" w:color="auto" w:fill="FFFFFF"/>
+        </w:rPr>
+        <w:t>Zn</w:t>
+      </w:r>
+      <w:r>
+        <w:rPr>
+          <w:color w:val="000000" w:themeColor="text1"/>
+          <w:sz w:val="22"/>
+          <w:szCs w:val="22"/>
+          <w:shd w:val="clear" w:color="auto" w:fill="FFFFFF"/>
+        </w:rPr>
+        <w:t xml:space="preserve"> (</w:t>
       </w:r>
       <w:r>
         <w:rPr>
           <w:bCs/>
-          <w:color w:val="000000" w:themeColor="text1"/>
-          <w:sz w:val="22"/>
-          <w:szCs w:val="22"/>
-        </w:rPr>
-        <w:t>K</w:t>
+          <w:color w:val="FF0000"/>
+          <w:sz w:val="22"/>
+          <w:szCs w:val="22"/>
+        </w:rPr>
+        <w:t>mg kg</w:t>
       </w:r>
       <w:r>
         <w:rPr>
           <w:bCs/>
-          <w:color w:val="000000" w:themeColor="text1"/>
+          <w:color w:val="FF0000"/>
           <w:sz w:val="22"/>
           <w:szCs w:val="22"/>
           <w:vertAlign w:val="superscript"/>
         </w:rPr>
+        <w:t>-1</w:t>
+      </w:r>
+      <w:r>
+        <w:rPr>
+          <w:color w:val="000000" w:themeColor="text1"/>
+          <w:sz w:val="22"/>
+          <w:szCs w:val="22"/>
+          <w:shd w:val="clear" w:color="auto" w:fill="FFFFFF"/>
+        </w:rPr>
+        <w:t>)</w:t>
+      </w:r>
+      <w:r>
+        <w:rPr>
+          <w:color w:val="000000" w:themeColor="text1"/>
+          <w:sz w:val="22"/>
+          <w:szCs w:val="22"/>
+          <w:shd w:val="clear" w:color="auto" w:fill="FFFFFF"/>
+        </w:rPr>
+        <w:t xml:space="preserve">, </w:t>
+      </w:r>
+      <w:r>
+        <w:rPr>
+          <w:bCs/>
+          <w:color w:val="000000" w:themeColor="text1"/>
+          <w:sz w:val="22"/>
+          <w:szCs w:val="22"/>
+        </w:rPr>
+        <w:t>and</w:t>
+      </w:r>
+      <w:r>
+        <w:rPr>
+          <w:bCs/>
+          <w:color w:val="000000" w:themeColor="text1"/>
+          <w:sz w:val="22"/>
+          <w:szCs w:val="22"/>
+        </w:rPr>
+        <w:t xml:space="preserve"> </w:t>
+      </w:r>
+      <w:r>
+        <w:rPr>
+          <w:color w:val="000000" w:themeColor="text1"/>
+          <w:sz w:val="22"/>
+          <w:szCs w:val="22"/>
+        </w:rPr>
+        <w:t xml:space="preserve">soil </w:t>
+      </w:r>
+      <w:r>
+        <w:rPr>
+          <w:bCs/>
+          <w:color w:val="000000" w:themeColor="text1"/>
+          <w:sz w:val="22"/>
+          <w:szCs w:val="22"/>
+        </w:rPr>
+        <w:t>water retention (</w:t>
+      </w:r>
+      <w:r>
+        <w:rPr>
+          <w:bCs/>
+          <w:color w:val="FF0000"/>
+          <w:sz w:val="22"/>
+          <w:szCs w:val="22"/>
+        </w:rPr>
+        <w:t>mg kg</w:t>
+      </w:r>
+      <w:r>
+        <w:rPr>
+          <w:bCs/>
+          <w:color w:val="FF0000"/>
+          <w:sz w:val="22"/>
+          <w:szCs w:val="22"/>
+          <w:vertAlign w:val="superscript"/>
+        </w:rPr>
+        <w:t>-1</w:t>
+      </w:r>
+      <w:bookmarkStart w:id="3" w:name="_GoBack"/>
+      <w:bookmarkEnd w:id="3"/>
+      <w:r>
+        <w:rPr>
+          <w:bCs/>
+          <w:color w:val="000000" w:themeColor="text1"/>
+          <w:sz w:val="22"/>
+          <w:szCs w:val="22"/>
+        </w:rPr>
+        <w:t>)</w:t>
+      </w:r>
+      <w:r>
+        <w:rPr>
+          <w:bCs/>
+          <w:color w:val="000000" w:themeColor="text1"/>
+          <w:sz w:val="22"/>
+          <w:szCs w:val="22"/>
+        </w:rPr>
+        <w:t xml:space="preserve">. </w:t>
+      </w:r>
+      <w:r>
+        <w:rPr>
+          <w:color w:val="000000" w:themeColor="text1"/>
+          <w:sz w:val="22"/>
+          <w:szCs w:val="22"/>
+          <w:shd w:val="clear" w:color="auto" w:fill="FFFFFF"/>
+        </w:rPr>
+        <w:t>Tree height, canopy spread, DBH, foliar P, foliar K</w:t>
+      </w:r>
+      <w:r>
+        <w:rPr>
+          <w:color w:val="000000" w:themeColor="text1"/>
+          <w:sz w:val="22"/>
+          <w:szCs w:val="22"/>
+          <w:shd w:val="clear" w:color="auto" w:fill="FFFFFF"/>
+          <w:vertAlign w:val="superscript"/>
+        </w:rPr>
         <w:t>+</w:t>
       </w:r>
       <w:r>
         <w:rPr>
-          <w:bCs/>
-          <w:color w:val="000000" w:themeColor="text1"/>
-          <w:sz w:val="22"/>
-          <w:szCs w:val="22"/>
-        </w:rPr>
-        <w:t xml:space="preserve">, </w:t>
-      </w:r>
-      <w:r>
-        <w:rPr>
-          <w:bCs/>
-          <w:color w:val="000000" w:themeColor="text1"/>
-          <w:sz w:val="22"/>
-          <w:szCs w:val="22"/>
-        </w:rPr>
-        <w:t>%</w:t>
-      </w:r>
-      <w:r>
-        <w:rPr>
-          <w:bCs/>
-          <w:color w:val="000000" w:themeColor="text1"/>
-          <w:sz w:val="22"/>
-          <w:szCs w:val="22"/>
-        </w:rPr>
-        <w:t xml:space="preserve">), </w:t>
-      </w:r>
-      <w:r>
-        <w:rPr>
-          <w:color w:val="000000" w:themeColor="text1"/>
-          <w:sz w:val="22"/>
-          <w:szCs w:val="22"/>
-        </w:rPr>
-        <w:t xml:space="preserve">foliar </w:t>
-      </w:r>
-      <w:r>
-        <w:rPr>
-          <w:bCs/>
-          <w:color w:val="000000" w:themeColor="text1"/>
-          <w:sz w:val="22"/>
-          <w:szCs w:val="22"/>
-        </w:rPr>
-        <w:t xml:space="preserve">zinc (Zn, </w:t>
-      </w:r>
-      <w:r>
-        <w:rPr>
-          <w:bCs/>
-          <w:color w:val="000000" w:themeColor="text1"/>
-          <w:sz w:val="22"/>
-          <w:szCs w:val="22"/>
-        </w:rPr>
-        <w:t>ppm</w:t>
-      </w:r>
-      <w:r>
-        <w:rPr>
-          <w:bCs/>
-          <w:color w:val="000000" w:themeColor="text1"/>
-          <w:sz w:val="22"/>
-          <w:szCs w:val="22"/>
-        </w:rPr>
-        <w:t xml:space="preserve">), </w:t>
-      </w:r>
-      <w:r>
-        <w:rPr>
-          <w:color w:val="000000" w:themeColor="text1"/>
-          <w:sz w:val="22"/>
-          <w:szCs w:val="22"/>
-        </w:rPr>
-        <w:t>soil C (</w:t>
-      </w:r>
-      <w:r>
-        <w:rPr>
-          <w:bCs/>
-          <w:color w:val="000000" w:themeColor="text1"/>
-          <w:sz w:val="22"/>
-          <w:szCs w:val="22"/>
-        </w:rPr>
-        <w:t>%</w:t>
-      </w:r>
-      <w:r>
-        <w:rPr>
-          <w:color w:val="000000" w:themeColor="text1"/>
-          <w:sz w:val="22"/>
-          <w:szCs w:val="22"/>
-        </w:rPr>
-        <w:t>), soil N (</w:t>
-      </w:r>
-      <w:r>
-        <w:rPr>
-          <w:bCs/>
-          <w:color w:val="000000" w:themeColor="text1"/>
-          <w:sz w:val="22"/>
-          <w:szCs w:val="22"/>
-        </w:rPr>
-        <w:t>%</w:t>
-      </w:r>
-      <w:r>
-        <w:rPr>
-          <w:color w:val="000000" w:themeColor="text1"/>
-          <w:sz w:val="22"/>
-          <w:szCs w:val="22"/>
-        </w:rPr>
-        <w:t>), soil C/N (unitless)</w:t>
-      </w:r>
-      <w:r>
-        <w:rPr>
-          <w:color w:val="000000" w:themeColor="text1"/>
-          <w:sz w:val="22"/>
-          <w:szCs w:val="22"/>
-        </w:rPr>
-        <w:t>,</w:t>
+          <w:color w:val="000000" w:themeColor="text1"/>
+          <w:sz w:val="22"/>
+          <w:szCs w:val="22"/>
+          <w:shd w:val="clear" w:color="auto" w:fill="FFFFFF"/>
+        </w:rPr>
+        <w:t>, foliar Zn</w:t>
       </w:r>
       <w:r>
         <w:rPr>
@@ -6992,171 +7650,105 @@
           <w:szCs w:val="22"/>
           <w:shd w:val="clear" w:color="auto" w:fill="FFFFFF"/>
         </w:rPr>
-        <w:t>soil Al</w:t>
-      </w:r>
-      <w:r>
-        <w:rPr>
-          <w:color w:val="000000" w:themeColor="text1"/>
-          <w:sz w:val="22"/>
-          <w:szCs w:val="22"/>
-          <w:shd w:val="clear" w:color="auto" w:fill="FFFFFF"/>
-          <w:vertAlign w:val="superscript"/>
-        </w:rPr>
-        <w:t>+</w:t>
-      </w:r>
-      <w:r>
-        <w:rPr>
-          <w:color w:val="000000" w:themeColor="text1"/>
-          <w:sz w:val="22"/>
-          <w:szCs w:val="22"/>
-          <w:shd w:val="clear" w:color="auto" w:fill="FFFFFF"/>
-        </w:rPr>
-        <w:t xml:space="preserve"> (ppm), </w:t>
-      </w:r>
-      <w:r>
-        <w:rPr>
-          <w:color w:val="000000" w:themeColor="text1"/>
-          <w:sz w:val="22"/>
-          <w:szCs w:val="22"/>
-          <w:shd w:val="clear" w:color="auto" w:fill="FFFFFF"/>
+        <w:t>and soil C</w:t>
+      </w:r>
+      <w:r>
+        <w:rPr>
+          <w:color w:val="000000" w:themeColor="text1"/>
+          <w:sz w:val="22"/>
+          <w:szCs w:val="22"/>
+          <w:shd w:val="clear" w:color="auto" w:fill="FFFFFF"/>
+        </w:rPr>
+        <w:t>/</w:t>
+      </w:r>
+      <w:r>
+        <w:rPr>
+          <w:color w:val="000000" w:themeColor="text1"/>
+          <w:sz w:val="22"/>
+          <w:szCs w:val="22"/>
+          <w:shd w:val="clear" w:color="auto" w:fill="FFFFFF"/>
+        </w:rPr>
+        <w:t>N</w:t>
+      </w:r>
+      <w:r>
+        <w:rPr>
+          <w:color w:val="000000" w:themeColor="text1"/>
+          <w:sz w:val="22"/>
+          <w:szCs w:val="22"/>
+        </w:rPr>
+        <w:t xml:space="preserve"> </w:t>
+      </w:r>
+      <w:r>
+        <w:rPr>
+          <w:color w:val="000000" w:themeColor="text1"/>
+          <w:sz w:val="22"/>
+          <w:szCs w:val="22"/>
+        </w:rPr>
+        <w:t xml:space="preserve">were </w:t>
+      </w:r>
+      <w:r>
+        <w:rPr>
+          <w:color w:val="000000" w:themeColor="text1"/>
+          <w:sz w:val="22"/>
+          <w:szCs w:val="22"/>
+        </w:rPr>
+        <w:t>log transformed to meet model assumptions of normality and heterogeneity of variances</w:t>
+      </w:r>
+      <w:r>
+        <w:rPr>
+          <w:color w:val="000000" w:themeColor="text1"/>
+          <w:sz w:val="22"/>
+          <w:szCs w:val="22"/>
+        </w:rPr>
+        <w:t>, while</w:t>
+      </w:r>
+      <w:r>
+        <w:rPr>
+          <w:color w:val="000000" w:themeColor="text1"/>
+          <w:sz w:val="22"/>
+          <w:szCs w:val="22"/>
+        </w:rPr>
+        <w:t xml:space="preserve"> </w:t>
+      </w:r>
+      <w:r>
+        <w:rPr>
+          <w:color w:val="000000" w:themeColor="text1"/>
+          <w:sz w:val="22"/>
+          <w:szCs w:val="22"/>
         </w:rPr>
         <w:t xml:space="preserve">soil </w:t>
       </w:r>
       <w:r>
         <w:rPr>
-          <w:bCs/>
-          <w:color w:val="000000" w:themeColor="text1"/>
-          <w:sz w:val="22"/>
-          <w:szCs w:val="22"/>
-        </w:rPr>
-        <w:t>Ca</w:t>
-      </w:r>
-      <w:r>
-        <w:rPr>
-          <w:bCs/>
-          <w:color w:val="000000" w:themeColor="text1"/>
-          <w:sz w:val="22"/>
-          <w:szCs w:val="22"/>
-          <w:vertAlign w:val="superscript"/>
-        </w:rPr>
-        <w:t>2+</w:t>
-      </w:r>
-      <w:r>
-        <w:rPr>
-          <w:bCs/>
-          <w:color w:val="000000" w:themeColor="text1"/>
-          <w:sz w:val="22"/>
-          <w:szCs w:val="22"/>
-        </w:rPr>
-        <w:t xml:space="preserve"> (%)</w:t>
-      </w:r>
-      <w:r>
-        <w:rPr>
-          <w:bCs/>
-          <w:color w:val="000000" w:themeColor="text1"/>
-          <w:sz w:val="22"/>
-          <w:szCs w:val="22"/>
-        </w:rPr>
-        <w:t xml:space="preserve">, </w:t>
-      </w:r>
-      <w:r>
-        <w:rPr>
-          <w:color w:val="000000" w:themeColor="text1"/>
-          <w:sz w:val="22"/>
-          <w:szCs w:val="22"/>
-          <w:shd w:val="clear" w:color="auto" w:fill="FFFFFF"/>
-        </w:rPr>
-        <w:t>soil Mg</w:t>
-      </w:r>
-      <w:r>
-        <w:rPr>
-          <w:color w:val="000000" w:themeColor="text1"/>
-          <w:sz w:val="22"/>
-          <w:szCs w:val="22"/>
-          <w:shd w:val="clear" w:color="auto" w:fill="FFFFFF"/>
-          <w:vertAlign w:val="superscript"/>
-        </w:rPr>
-        <w:t>2+</w:t>
-      </w:r>
-      <w:r>
-        <w:rPr>
-          <w:color w:val="000000" w:themeColor="text1"/>
-          <w:sz w:val="22"/>
-          <w:szCs w:val="22"/>
-          <w:shd w:val="clear" w:color="auto" w:fill="FFFFFF"/>
-        </w:rPr>
-        <w:t xml:space="preserve"> (%), </w:t>
-      </w:r>
-      <w:r>
-        <w:rPr>
-          <w:bCs/>
-          <w:color w:val="000000" w:themeColor="text1"/>
-          <w:sz w:val="22"/>
-          <w:szCs w:val="22"/>
-        </w:rPr>
-        <w:t xml:space="preserve">soil </w:t>
-      </w:r>
-      <w:r>
-        <w:rPr>
-          <w:color w:val="000000" w:themeColor="text1"/>
-          <w:sz w:val="22"/>
-          <w:szCs w:val="22"/>
-          <w:shd w:val="clear" w:color="auto" w:fill="FFFFFF"/>
-        </w:rPr>
-        <w:t>P</w:t>
-      </w:r>
-      <w:r>
-        <w:rPr>
-          <w:color w:val="000000" w:themeColor="text1"/>
-          <w:sz w:val="22"/>
-          <w:szCs w:val="22"/>
-          <w:shd w:val="clear" w:color="auto" w:fill="FFFFFF"/>
-        </w:rPr>
-        <w:t xml:space="preserve"> (%)</w:t>
-      </w:r>
-      <w:r>
-        <w:rPr>
-          <w:color w:val="000000" w:themeColor="text1"/>
-          <w:sz w:val="22"/>
-          <w:szCs w:val="22"/>
-          <w:shd w:val="clear" w:color="auto" w:fill="FFFFFF"/>
-        </w:rPr>
-        <w:t xml:space="preserve">, </w:t>
-      </w:r>
-      <w:r>
-        <w:rPr>
-          <w:color w:val="000000" w:themeColor="text1"/>
-          <w:sz w:val="22"/>
-          <w:szCs w:val="22"/>
-          <w:shd w:val="clear" w:color="auto" w:fill="FFFFFF"/>
-        </w:rPr>
-        <w:t>soil K</w:t>
-      </w:r>
-      <w:r>
-        <w:rPr>
-          <w:color w:val="000000" w:themeColor="text1"/>
-          <w:sz w:val="22"/>
-          <w:szCs w:val="22"/>
-          <w:shd w:val="clear" w:color="auto" w:fill="FFFFFF"/>
-          <w:vertAlign w:val="superscript"/>
-        </w:rPr>
-        <w:t>+</w:t>
-      </w:r>
-      <w:r>
-        <w:rPr>
-          <w:color w:val="000000" w:themeColor="text1"/>
-          <w:sz w:val="22"/>
-          <w:szCs w:val="22"/>
-          <w:shd w:val="clear" w:color="auto" w:fill="FFFFFF"/>
-        </w:rPr>
-        <w:t xml:space="preserve"> (%),</w:t>
-      </w:r>
-      <w:r>
-        <w:rPr>
-          <w:color w:val="000000" w:themeColor="text1"/>
-          <w:sz w:val="22"/>
-          <w:szCs w:val="22"/>
-          <w:shd w:val="clear" w:color="auto" w:fill="FFFFFF"/>
+          <w:color w:val="000000" w:themeColor="text1"/>
+          <w:sz w:val="22"/>
+          <w:szCs w:val="22"/>
+        </w:rPr>
+        <w:t xml:space="preserve">water retention was </w:t>
+      </w:r>
+      <w:proofErr w:type="spellStart"/>
+      <w:r>
+        <w:rPr>
+          <w:color w:val="000000" w:themeColor="text1"/>
+          <w:sz w:val="22"/>
+          <w:szCs w:val="22"/>
+        </w:rPr>
+        <w:t>arcsin</w:t>
+      </w:r>
+      <w:proofErr w:type="spellEnd"/>
+      <w:r>
+        <w:rPr>
+          <w:color w:val="000000" w:themeColor="text1"/>
+          <w:sz w:val="22"/>
+          <w:szCs w:val="22"/>
+        </w:rPr>
+        <w:t xml:space="preserve"> square root transformed to meet model assumptions.</w:t>
+      </w:r>
+      <w:r>
+        <w:rPr>
+          <w:color w:val="000000" w:themeColor="text1"/>
+          <w:sz w:val="22"/>
+          <w:szCs w:val="22"/>
         </w:rPr>
         <w:t xml:space="preserve"> </w:t>
       </w:r>
@@ -7165,50 +7757,154 @@
           <w:color w:val="000000" w:themeColor="text1"/>
           <w:sz w:val="22"/>
           <w:szCs w:val="22"/>
-          <w:shd w:val="clear" w:color="auto" w:fill="FFFFFF"/>
-        </w:rPr>
-        <w:t xml:space="preserve">soil </w:t>
-      </w:r>
-      <w:r>
-        <w:rPr>
-          <w:color w:val="000000" w:themeColor="text1"/>
-          <w:sz w:val="22"/>
-          <w:szCs w:val="22"/>
-          <w:shd w:val="clear" w:color="auto" w:fill="FFFFFF"/>
-        </w:rPr>
-        <w:t>Zn</w:t>
-      </w:r>
-      <w:r>
-        <w:rPr>
-          <w:color w:val="000000" w:themeColor="text1"/>
-          <w:sz w:val="22"/>
-          <w:szCs w:val="22"/>
-          <w:shd w:val="clear" w:color="auto" w:fill="FFFFFF"/>
-        </w:rPr>
-        <w:t xml:space="preserve"> (ppm)</w:t>
-      </w:r>
-      <w:r>
-        <w:rPr>
-          <w:color w:val="000000" w:themeColor="text1"/>
-          <w:sz w:val="22"/>
-          <w:szCs w:val="22"/>
-          <w:shd w:val="clear" w:color="auto" w:fill="FFFFFF"/>
-        </w:rPr>
-        <w:t xml:space="preserve">, </w:t>
-      </w:r>
-      <w:r>
-        <w:rPr>
-          <w:bCs/>
-          <w:color w:val="000000" w:themeColor="text1"/>
-          <w:sz w:val="22"/>
-          <w:szCs w:val="22"/>
-        </w:rPr>
-        <w:t>and</w:t>
-      </w:r>
-      <w:r>
-        <w:rPr>
-          <w:bCs/>
-          <w:color w:val="000000" w:themeColor="text1"/>
+        </w:rPr>
+        <w:t>All linear models were fit using the ‘</w:t>
+      </w:r>
+      <w:proofErr w:type="spellStart"/>
+      <w:r>
+        <w:rPr>
+          <w:color w:val="000000" w:themeColor="text1"/>
+          <w:sz w:val="22"/>
+          <w:szCs w:val="22"/>
+        </w:rPr>
+        <w:t>lm</w:t>
+      </w:r>
+      <w:proofErr w:type="spellEnd"/>
+      <w:r>
+        <w:rPr>
+          <w:color w:val="000000" w:themeColor="text1"/>
+          <w:sz w:val="22"/>
+          <w:szCs w:val="22"/>
+        </w:rPr>
+        <w:t xml:space="preserve">’ function in R (R Core Team 2019). </w:t>
+      </w:r>
+      <w:r>
+        <w:rPr>
+          <w:color w:val="FF0000"/>
+          <w:sz w:val="22"/>
+          <w:szCs w:val="22"/>
+        </w:rPr>
+        <w:t xml:space="preserve">Type II </w:t>
+      </w:r>
+      <w:r>
+        <w:rPr>
+          <w:color w:val="FF0000"/>
+          <w:sz w:val="22"/>
+          <w:szCs w:val="22"/>
+        </w:rPr>
+        <w:t>F-</w:t>
+      </w:r>
+      <w:r>
+        <w:rPr>
+          <w:color w:val="FF0000"/>
+          <w:sz w:val="22"/>
+          <w:szCs w:val="22"/>
+        </w:rPr>
+        <w:t>tests</w:t>
+      </w:r>
+      <w:r>
+        <w:rPr>
+          <w:color w:val="FF0000"/>
+          <w:sz w:val="22"/>
+          <w:szCs w:val="22"/>
+        </w:rPr>
+        <w:t xml:space="preserve"> were used to determine the statistical significance of each factor in each model</w:t>
+      </w:r>
+      <w:r>
+        <w:rPr>
+          <w:color w:val="FF0000"/>
+          <w:sz w:val="22"/>
+          <w:szCs w:val="22"/>
+        </w:rPr>
+        <w:t xml:space="preserve"> using the ‘</w:t>
+      </w:r>
+      <w:proofErr w:type="spellStart"/>
+      <w:r>
+        <w:rPr>
+          <w:color w:val="FF0000"/>
+          <w:sz w:val="22"/>
+          <w:szCs w:val="22"/>
+        </w:rPr>
+        <w:t>Anova</w:t>
+      </w:r>
+      <w:proofErr w:type="spellEnd"/>
+      <w:r>
+        <w:rPr>
+          <w:color w:val="FF0000"/>
+          <w:sz w:val="22"/>
+          <w:szCs w:val="22"/>
+        </w:rPr>
+        <w:t xml:space="preserve">’ </w:t>
+      </w:r>
+      <w:r>
+        <w:rPr>
+          <w:color w:val="FF0000"/>
+          <w:sz w:val="22"/>
+          <w:szCs w:val="22"/>
+        </w:rPr>
+        <w:t>function in</w:t>
+      </w:r>
+      <w:r>
+        <w:rPr>
+          <w:color w:val="FF0000"/>
+          <w:sz w:val="22"/>
+          <w:szCs w:val="22"/>
+        </w:rPr>
+        <w:t xml:space="preserve"> the ‘car’ package in</w:t>
+      </w:r>
+      <w:r>
+        <w:rPr>
+          <w:color w:val="FF0000"/>
+          <w:sz w:val="22"/>
+          <w:szCs w:val="22"/>
+        </w:rPr>
+        <w:t xml:space="preserve"> R (</w:t>
+      </w:r>
+      <w:r>
+        <w:rPr>
+          <w:color w:val="FF0000"/>
+          <w:sz w:val="22"/>
+          <w:szCs w:val="22"/>
+        </w:rPr>
+        <w:t>Fox and Weisberg, 2019</w:t>
+      </w:r>
+      <w:r>
+        <w:rPr>
+          <w:color w:val="FF0000"/>
+          <w:sz w:val="22"/>
+          <w:szCs w:val="22"/>
+        </w:rPr>
+        <w:t>).</w:t>
+      </w:r>
+      <w:r>
+        <w:rPr>
+          <w:color w:val="FF0000"/>
+          <w:sz w:val="22"/>
+          <w:szCs w:val="22"/>
+        </w:rPr>
+        <w:t xml:space="preserve"> Type II tests are robust to unbalanced designs (</w:t>
+      </w:r>
+      <w:proofErr w:type="spellStart"/>
+      <w:r>
+        <w:rPr>
+          <w:color w:val="FF0000"/>
+          <w:sz w:val="22"/>
+          <w:szCs w:val="22"/>
+        </w:rPr>
+        <w:t>Langsrud</w:t>
+      </w:r>
+      <w:proofErr w:type="spellEnd"/>
+      <w:r>
+        <w:rPr>
+          <w:color w:val="FF0000"/>
+          <w:sz w:val="22"/>
+          <w:szCs w:val="22"/>
+        </w:rPr>
+        <w:t xml:space="preserve"> 2003).</w:t>
+      </w:r>
+      <w:r>
+        <w:rPr>
+          <w:color w:val="FF0000"/>
           <w:sz w:val="22"/>
           <w:szCs w:val="22"/>
         </w:rPr>
@@ -7216,97 +7912,86 @@
       </w:r>
       <w:r>
         <w:rPr>
-          <w:color w:val="000000" w:themeColor="text1"/>
-          <w:sz w:val="22"/>
-          <w:szCs w:val="22"/>
-        </w:rPr>
-        <w:t xml:space="preserve">soil </w:t>
-      </w:r>
-      <w:r>
-        <w:rPr>
-          <w:bCs/>
-          <w:color w:val="000000" w:themeColor="text1"/>
-          <w:sz w:val="22"/>
-          <w:szCs w:val="22"/>
-        </w:rPr>
-        <w:t>water retention (%)</w:t>
-      </w:r>
-      <w:r>
-        <w:rPr>
-          <w:bCs/>
-          <w:color w:val="000000" w:themeColor="text1"/>
-          <w:sz w:val="22"/>
-          <w:szCs w:val="22"/>
-        </w:rPr>
-        <w:t xml:space="preserve">. </w:t>
-      </w:r>
-      <w:r>
-        <w:rPr>
-          <w:color w:val="000000" w:themeColor="text1"/>
-          <w:sz w:val="22"/>
-          <w:szCs w:val="22"/>
-          <w:shd w:val="clear" w:color="auto" w:fill="FFFFFF"/>
-        </w:rPr>
-        <w:t>Tree height, canopy spread, DBH, foliar P, foliar K</w:t>
-      </w:r>
-      <w:r>
-        <w:rPr>
-          <w:color w:val="000000" w:themeColor="text1"/>
-          <w:sz w:val="22"/>
-          <w:szCs w:val="22"/>
-          <w:shd w:val="clear" w:color="auto" w:fill="FFFFFF"/>
-          <w:vertAlign w:val="superscript"/>
-        </w:rPr>
-        <w:t>+</w:t>
-      </w:r>
-      <w:r>
-        <w:rPr>
-          <w:color w:val="000000" w:themeColor="text1"/>
-          <w:sz w:val="22"/>
-          <w:szCs w:val="22"/>
-          <w:shd w:val="clear" w:color="auto" w:fill="FFFFFF"/>
-        </w:rPr>
-        <w:t>, foliar Zn</w:t>
-      </w:r>
-      <w:r>
-        <w:rPr>
-          <w:color w:val="000000" w:themeColor="text1"/>
-          <w:sz w:val="22"/>
-          <w:szCs w:val="22"/>
-          <w:shd w:val="clear" w:color="auto" w:fill="FFFFFF"/>
+          <w:color w:val="FF0000"/>
+          <w:sz w:val="22"/>
+          <w:szCs w:val="22"/>
+        </w:rPr>
+        <w:t xml:space="preserve">Slopes and intercepts for plotting were </w:t>
+      </w:r>
+      <w:r>
+        <w:rPr>
+          <w:color w:val="FF0000"/>
+          <w:sz w:val="22"/>
+          <w:szCs w:val="22"/>
+        </w:rPr>
+        <w:lastRenderedPageBreak/>
+        <w:t>determined</w:t>
+      </w:r>
+      <w:r>
+        <w:rPr>
+          <w:color w:val="FF0000"/>
+          <w:sz w:val="22"/>
+          <w:szCs w:val="22"/>
+        </w:rPr>
+        <w:t xml:space="preserve"> using the ‘</w:t>
+      </w:r>
+      <w:proofErr w:type="spellStart"/>
+      <w:r>
+        <w:rPr>
+          <w:color w:val="FF0000"/>
+          <w:sz w:val="22"/>
+          <w:szCs w:val="22"/>
+        </w:rPr>
+        <w:t>emmeans</w:t>
+      </w:r>
+      <w:proofErr w:type="spellEnd"/>
+      <w:r>
+        <w:rPr>
+          <w:color w:val="FF0000"/>
+          <w:sz w:val="22"/>
+          <w:szCs w:val="22"/>
+        </w:rPr>
+        <w:t>’ package in R (</w:t>
+      </w:r>
+      <w:proofErr w:type="spellStart"/>
+      <w:r>
+        <w:rPr>
+          <w:color w:val="FF0000"/>
+          <w:sz w:val="22"/>
+          <w:szCs w:val="22"/>
+        </w:rPr>
+        <w:t>Lenth</w:t>
+      </w:r>
+      <w:proofErr w:type="spellEnd"/>
+      <w:r>
+        <w:rPr>
+          <w:color w:val="FF0000"/>
+          <w:sz w:val="22"/>
+          <w:szCs w:val="22"/>
         </w:rPr>
         <w:t xml:space="preserve"> </w:t>
       </w:r>
       <w:r>
         <w:rPr>
-          <w:color w:val="000000" w:themeColor="text1"/>
-          <w:sz w:val="22"/>
-          <w:szCs w:val="22"/>
-          <w:shd w:val="clear" w:color="auto" w:fill="FFFFFF"/>
-        </w:rPr>
-        <w:t>and soil C</w:t>
-      </w:r>
-      <w:r>
-        <w:rPr>
-          <w:color w:val="000000" w:themeColor="text1"/>
-          <w:sz w:val="22"/>
-          <w:szCs w:val="22"/>
-          <w:shd w:val="clear" w:color="auto" w:fill="FFFFFF"/>
-        </w:rPr>
-        <w:t>/</w:t>
-      </w:r>
-      <w:r>
-        <w:rPr>
-          <w:color w:val="000000" w:themeColor="text1"/>
-          <w:sz w:val="22"/>
-          <w:szCs w:val="22"/>
-          <w:shd w:val="clear" w:color="auto" w:fill="FFFFFF"/>
-        </w:rPr>
-        <w:t>N</w:t>
-      </w:r>
-      <w:r>
-        <w:rPr>
-          <w:color w:val="000000" w:themeColor="text1"/>
+          <w:color w:val="FF0000"/>
+          <w:sz w:val="22"/>
+          <w:szCs w:val="22"/>
+        </w:rPr>
+        <w:t xml:space="preserve">and </w:t>
+      </w:r>
+      <w:proofErr w:type="spellStart"/>
+      <w:r>
+        <w:rPr>
+          <w:color w:val="FF0000"/>
+          <w:sz w:val="22"/>
+          <w:szCs w:val="22"/>
+        </w:rPr>
+        <w:t>Lenth</w:t>
+      </w:r>
+      <w:proofErr w:type="spellEnd"/>
+      <w:r>
+        <w:rPr>
+          <w:color w:val="FF0000"/>
           <w:sz w:val="22"/>
           <w:szCs w:val="22"/>
         </w:rPr>
@@ -7314,321 +7999,10 @@
       </w:r>
       <w:r>
         <w:rPr>
-          <w:color w:val="000000" w:themeColor="text1"/>
-          <w:sz w:val="22"/>
-          <w:szCs w:val="22"/>
-        </w:rPr>
-        <w:t xml:space="preserve">were </w:t>
-      </w:r>
-      <w:r>
-        <w:rPr>
-          <w:color w:val="000000" w:themeColor="text1"/>
-          <w:sz w:val="22"/>
-          <w:szCs w:val="22"/>
-        </w:rPr>
-        <w:t>log transformed to meet model assumptions of normality and heterogeneity of variances</w:t>
-      </w:r>
-      <w:r>
-        <w:rPr>
-          <w:color w:val="000000" w:themeColor="text1"/>
-          <w:sz w:val="22"/>
-          <w:szCs w:val="22"/>
-        </w:rPr>
-        <w:t>, while</w:t>
-      </w:r>
-      <w:r>
-        <w:rPr>
-          <w:color w:val="000000" w:themeColor="text1"/>
-          <w:sz w:val="22"/>
-          <w:szCs w:val="22"/>
-        </w:rPr>
-        <w:t xml:space="preserve"> </w:t>
-      </w:r>
-      <w:r>
-        <w:rPr>
-          <w:color w:val="000000" w:themeColor="text1"/>
-          <w:sz w:val="22"/>
-          <w:szCs w:val="22"/>
-        </w:rPr>
-        <w:t xml:space="preserve">soil </w:t>
-      </w:r>
-      <w:r>
-        <w:rPr>
-          <w:color w:val="000000" w:themeColor="text1"/>
-          <w:sz w:val="22"/>
-          <w:szCs w:val="22"/>
-        </w:rPr>
-        <w:t xml:space="preserve">water retention was </w:t>
-      </w:r>
-      <w:proofErr w:type="spellStart"/>
-      <w:r>
-        <w:rPr>
-          <w:color w:val="000000" w:themeColor="text1"/>
-          <w:sz w:val="22"/>
-          <w:szCs w:val="22"/>
-        </w:rPr>
-        <w:t>arcsin</w:t>
-      </w:r>
-      <w:proofErr w:type="spellEnd"/>
-      <w:r>
-        <w:rPr>
-          <w:color w:val="000000" w:themeColor="text1"/>
-          <w:sz w:val="22"/>
-          <w:szCs w:val="22"/>
-        </w:rPr>
-        <w:t xml:space="preserve"> square root transformed to meet model assumptions.</w:t>
-      </w:r>
-      <w:r>
-        <w:rPr>
-          <w:color w:val="000000" w:themeColor="text1"/>
-          <w:sz w:val="22"/>
-          <w:szCs w:val="22"/>
-        </w:rPr>
-        <w:t xml:space="preserve"> </w:t>
-      </w:r>
-      <w:r>
-        <w:rPr>
-          <w:color w:val="000000" w:themeColor="text1"/>
-          <w:sz w:val="22"/>
-          <w:szCs w:val="22"/>
-        </w:rPr>
-        <w:t>All linear models were fit using the ‘</w:t>
-      </w:r>
-      <w:proofErr w:type="spellStart"/>
-      <w:r>
-        <w:rPr>
-          <w:color w:val="000000" w:themeColor="text1"/>
-          <w:sz w:val="22"/>
-          <w:szCs w:val="22"/>
-        </w:rPr>
-        <w:t>lm</w:t>
-      </w:r>
-      <w:proofErr w:type="spellEnd"/>
-      <w:r>
-        <w:rPr>
-          <w:color w:val="000000" w:themeColor="text1"/>
-          <w:sz w:val="22"/>
-          <w:szCs w:val="22"/>
-        </w:rPr>
-        <w:t xml:space="preserve">’ function in R (R Core Team 2019). </w:t>
-      </w:r>
-      <w:r>
-        <w:rPr>
-          <w:color w:val="FF0000"/>
-          <w:sz w:val="22"/>
-          <w:szCs w:val="22"/>
-        </w:rPr>
-        <w:t xml:space="preserve">Type II </w:t>
-      </w:r>
-      <w:r>
-        <w:rPr>
-          <w:color w:val="FF0000"/>
-          <w:sz w:val="22"/>
-          <w:szCs w:val="22"/>
-        </w:rPr>
-        <w:t>F-</w:t>
-      </w:r>
-      <w:r>
-        <w:rPr>
-          <w:color w:val="FF0000"/>
-          <w:sz w:val="22"/>
-          <w:szCs w:val="22"/>
-        </w:rPr>
-        <w:t>tests</w:t>
-      </w:r>
-      <w:r>
-        <w:rPr>
-          <w:color w:val="FF0000"/>
-          <w:sz w:val="22"/>
-          <w:szCs w:val="22"/>
-        </w:rPr>
-        <w:t xml:space="preserve"> were used to determine the statistical significance of each factor in each model</w:t>
-      </w:r>
-      <w:r>
-        <w:rPr>
-          <w:color w:val="FF0000"/>
-          <w:sz w:val="22"/>
-          <w:szCs w:val="22"/>
-        </w:rPr>
-        <w:t xml:space="preserve"> using the ‘</w:t>
-      </w:r>
-      <w:proofErr w:type="spellStart"/>
-      <w:r>
-        <w:rPr>
-          <w:color w:val="FF0000"/>
-          <w:sz w:val="22"/>
-          <w:szCs w:val="22"/>
-        </w:rPr>
-        <w:t>Anova</w:t>
-      </w:r>
-      <w:proofErr w:type="spellEnd"/>
-      <w:r>
-        <w:rPr>
-          <w:color w:val="FF0000"/>
-          <w:sz w:val="22"/>
-          <w:szCs w:val="22"/>
-        </w:rPr>
-        <w:t xml:space="preserve">’ </w:t>
-      </w:r>
-      <w:r>
-        <w:rPr>
-          <w:color w:val="FF0000"/>
-          <w:sz w:val="22"/>
-          <w:szCs w:val="22"/>
-        </w:rPr>
-        <w:t>function in</w:t>
-      </w:r>
-      <w:r>
-        <w:rPr>
-          <w:color w:val="FF0000"/>
-          <w:sz w:val="22"/>
-          <w:szCs w:val="22"/>
-        </w:rPr>
-        <w:t xml:space="preserve"> the ‘car’ package in</w:t>
-      </w:r>
-      <w:r>
-        <w:rPr>
-          <w:color w:val="FF0000"/>
-          <w:sz w:val="22"/>
-          <w:szCs w:val="22"/>
-        </w:rPr>
-        <w:t xml:space="preserve"> R (</w:t>
-      </w:r>
-      <w:r>
-        <w:rPr>
-          <w:color w:val="FF0000"/>
-          <w:sz w:val="22"/>
-          <w:szCs w:val="22"/>
-        </w:rPr>
-        <w:t>Fox and Weisberg, 2019</w:t>
-      </w:r>
-      <w:r>
-        <w:rPr>
-          <w:color w:val="FF0000"/>
-          <w:sz w:val="22"/>
-          <w:szCs w:val="22"/>
-        </w:rPr>
-        <w:t>).</w:t>
-      </w:r>
-      <w:r>
-        <w:rPr>
-          <w:color w:val="FF0000"/>
-          <w:sz w:val="22"/>
-          <w:szCs w:val="22"/>
-        </w:rPr>
-        <w:t xml:space="preserve"> Type II tests are robust to unbalanced designs (</w:t>
-      </w:r>
-      <w:proofErr w:type="spellStart"/>
-      <w:r>
-        <w:rPr>
-          <w:color w:val="FF0000"/>
-          <w:sz w:val="22"/>
-          <w:szCs w:val="22"/>
-        </w:rPr>
-        <w:t>Langsrud</w:t>
-      </w:r>
-      <w:proofErr w:type="spellEnd"/>
-      <w:r>
-        <w:rPr>
-          <w:color w:val="FF0000"/>
-          <w:sz w:val="22"/>
-          <w:szCs w:val="22"/>
-        </w:rPr>
-        <w:t xml:space="preserve"> 2003).</w:t>
-      </w:r>
-      <w:r>
-        <w:rPr>
-          <w:color w:val="FF0000"/>
-          <w:sz w:val="22"/>
-          <w:szCs w:val="22"/>
-        </w:rPr>
-        <w:t xml:space="preserve"> </w:t>
-      </w:r>
-      <w:r>
-        <w:rPr>
-          <w:color w:val="FF0000"/>
-          <w:sz w:val="22"/>
-          <w:szCs w:val="22"/>
-        </w:rPr>
-        <w:t>Slopes and intercepts for plotting were determined</w:t>
-      </w:r>
-      <w:r>
-        <w:rPr>
-          <w:color w:val="FF0000"/>
-          <w:sz w:val="22"/>
-          <w:szCs w:val="22"/>
-        </w:rPr>
-        <w:t xml:space="preserve"> using the ‘</w:t>
-      </w:r>
-      <w:proofErr w:type="spellStart"/>
-      <w:r>
-        <w:rPr>
-          <w:color w:val="FF0000"/>
-          <w:sz w:val="22"/>
-          <w:szCs w:val="22"/>
-        </w:rPr>
-        <w:t>emmeans</w:t>
-      </w:r>
-      <w:proofErr w:type="spellEnd"/>
-      <w:r>
-        <w:rPr>
-          <w:color w:val="FF0000"/>
-          <w:sz w:val="22"/>
-          <w:szCs w:val="22"/>
-        </w:rPr>
-        <w:t>’ package in R (</w:t>
-      </w:r>
-      <w:proofErr w:type="spellStart"/>
-      <w:r>
-        <w:rPr>
-          <w:color w:val="FF0000"/>
-          <w:sz w:val="22"/>
-          <w:szCs w:val="22"/>
-        </w:rPr>
-        <w:t>Lenth</w:t>
-      </w:r>
-      <w:proofErr w:type="spellEnd"/>
-      <w:r>
-        <w:rPr>
-          <w:color w:val="FF0000"/>
-          <w:sz w:val="22"/>
-          <w:szCs w:val="22"/>
-        </w:rPr>
-        <w:t xml:space="preserve"> </w:t>
-      </w:r>
-      <w:r>
-        <w:rPr>
-          <w:color w:val="FF0000"/>
-          <w:sz w:val="22"/>
-          <w:szCs w:val="22"/>
-        </w:rPr>
-        <w:t xml:space="preserve">and </w:t>
-      </w:r>
-      <w:proofErr w:type="spellStart"/>
-      <w:r>
-        <w:rPr>
-          <w:color w:val="FF0000"/>
-          <w:sz w:val="22"/>
-          <w:szCs w:val="22"/>
-        </w:rPr>
-        <w:t>Lenth</w:t>
-      </w:r>
-      <w:proofErr w:type="spellEnd"/>
-      <w:r>
-        <w:rPr>
-          <w:color w:val="FF0000"/>
-          <w:sz w:val="22"/>
-          <w:szCs w:val="22"/>
-        </w:rPr>
-        <w:t xml:space="preserve"> </w:t>
-      </w:r>
-      <w:r>
-        <w:rPr>
-          <w:color w:val="FF0000"/>
-          <w:sz w:val="22"/>
-          <w:szCs w:val="22"/>
-        </w:rPr>
-        <w:lastRenderedPageBreak/>
+          <w:color w:val="FF0000"/>
+          <w:sz w:val="22"/>
+          <w:szCs w:val="22"/>
+        </w:rPr>
         <w:t>2018).</w:t>
       </w:r>
       <w:r>
@@ -8993,6 +9367,7 @@
           <w:szCs w:val="22"/>
           <w:shd w:val="clear" w:color="auto" w:fill="FFFFFF"/>
         </w:rPr>
+        <w:lastRenderedPageBreak/>
         <w:t xml:space="preserve">Trees at higher elevations experienced </w:t>
       </w:r>
       <w:r>
@@ -10553,7 +10928,7 @@
         </w:rPr>
         <w:t>D</w:t>
       </w:r>
-      <w:bookmarkStart w:id="3" w:name="_Hlk22370493"/>
+      <w:bookmarkStart w:id="4" w:name="_Hlk22370493"/>
       <w:r>
         <w:rPr>
           <w:b/>
@@ -10916,6 +11291,7 @@
           <w:szCs w:val="22"/>
           <w:shd w:val="clear" w:color="auto" w:fill="FFFFFF"/>
         </w:rPr>
+        <w:lastRenderedPageBreak/>
         <w:t xml:space="preserve">Patel </w:t>
       </w:r>
       <w:r>
@@ -11043,16 +11419,7 @@
           <w:sz w:val="22"/>
           <w:szCs w:val="22"/>
         </w:rPr>
-        <w:t xml:space="preserve">Fire also did </w:t>
-      </w:r>
-      <w:r>
-        <w:rPr>
-          <w:color w:val="FF0000"/>
-          <w:sz w:val="22"/>
-          <w:szCs w:val="22"/>
-        </w:rPr>
-        <w:lastRenderedPageBreak/>
-        <w:t>not significantly influence any</w:t>
+        <w:t>Fire also did not significantly influence any</w:t>
       </w:r>
       <w:r>
         <w:rPr>
@@ -11979,7 +12346,7 @@
           <w:szCs w:val="22"/>
         </w:rPr>
       </w:pPr>
-      <w:bookmarkStart w:id="4" w:name="_Hlk58130742"/>
+      <w:bookmarkStart w:id="5" w:name="_Hlk58130742"/>
     </w:p>
     <w:p>
       <w:pPr>
@@ -12067,16 +12434,7 @@
           <w:sz w:val="22"/>
           <w:szCs w:val="22"/>
         </w:rPr>
-        <w:t xml:space="preserve"> versus low elevation. Interestingly, there was relatively little difference in these responses with fire involvement, </w:t>
-      </w:r>
-      <w:r>
-        <w:rPr>
-          <w:color w:val="FF0000"/>
-          <w:sz w:val="22"/>
-          <w:szCs w:val="22"/>
-        </w:rPr>
-        <w:lastRenderedPageBreak/>
-        <w:t xml:space="preserve">which we expected to reduce clustering and tree size regardless of elevation due to effects on tree age. Although tree ages were unknown, we expected older individuals at sites that did not experience the 1947 fire. In fact, this lack of difference may be an indicator </w:t>
+        <w:t xml:space="preserve"> versus low elevation. Interestingly, there was relatively little difference in these responses with fire involvement, which we expected to reduce clustering and tree size regardless of elevation due to effects on tree age. Although tree ages were unknown, we expected older individuals at sites that did not experience the 1947 fire. In fact, this lack of difference may be an indicator </w:t>
       </w:r>
       <w:r>
         <w:rPr>
@@ -13520,7 +13878,16 @@
           <w:sz w:val="22"/>
           <w:szCs w:val="22"/>
         </w:rPr>
-        <w:t xml:space="preserve">(2001) found an uptick in annual temperatures signaled increased leaf-air vapor pressure deficits that negatively impacted pitch pine stomatal conductance and limited gas exchange. In a related report, scientists found warming trends (Kunkel </w:t>
+        <w:t xml:space="preserve">(2001) found an uptick in annual temperatures signaled increased leaf-air vapor pressure deficits that negatively impacted pitch pine stomatal conductance and </w:t>
+      </w:r>
+      <w:r>
+        <w:rPr>
+          <w:color w:val="FF0000"/>
+          <w:sz w:val="22"/>
+          <w:szCs w:val="22"/>
+        </w:rPr>
+        <w:lastRenderedPageBreak/>
+        <w:t xml:space="preserve">limited gas exchange. In a related report, scientists found warming trends (Kunkel </w:t>
       </w:r>
       <w:r>
         <w:rPr>
@@ -13668,44 +14035,133 @@
           <w:sz w:val="22"/>
           <w:szCs w:val="22"/>
         </w:rPr>
+        <w:t xml:space="preserve"> 2014) will be shaped by a continuing rise in </w:t>
+      </w:r>
+      <w:r>
+        <w:rPr>
+          <w:color w:val="FF0000"/>
+          <w:sz w:val="22"/>
+          <w:szCs w:val="22"/>
+        </w:rPr>
+        <w:t>warming temperatures</w:t>
+      </w:r>
+      <w:r>
+        <w:rPr>
+          <w:bCs/>
+          <w:color w:val="FF0000"/>
+          <w:kern w:val="36"/>
+          <w:sz w:val="22"/>
+          <w:szCs w:val="22"/>
+        </w:rPr>
+        <w:t xml:space="preserve">. What appears to be more certain is the prediction </w:t>
+      </w:r>
+      <w:r>
+        <w:rPr>
+          <w:color w:val="FF0000"/>
+          <w:sz w:val="22"/>
+          <w:szCs w:val="22"/>
+        </w:rPr>
+        <w:t>that pitch pine colonies</w:t>
+      </w:r>
+      <w:r>
+        <w:rPr>
+          <w:color w:val="FF0000"/>
+          <w:sz w:val="22"/>
+          <w:szCs w:val="22"/>
+        </w:rPr>
         <w:t xml:space="preserve"> </w:t>
       </w:r>
       <w:r>
         <w:rPr>
+          <w:color w:val="FF0000"/>
+          <w:sz w:val="22"/>
+          <w:szCs w:val="22"/>
+        </w:rPr>
+        <w:t>will</w:t>
+      </w:r>
+      <w:r>
+        <w:rPr>
+          <w:color w:val="FF0000"/>
+          <w:sz w:val="22"/>
+          <w:szCs w:val="22"/>
+        </w:rPr>
+        <w:t xml:space="preserve"> suffer due to a combination of diminished open space capacity, loss of enriched substrates and elimination of suitable habitats</w:t>
+      </w:r>
+      <w:r>
+        <w:rPr>
+          <w:color w:val="FF0000"/>
+          <w:sz w:val="22"/>
+          <w:szCs w:val="22"/>
+        </w:rPr>
+        <w:t xml:space="preserve"> </w:t>
+      </w:r>
+      <w:r>
+        <w:rPr>
           <w:bCs/>
           <w:color w:val="FF0000"/>
           <w:kern w:val="36"/>
           <w:sz w:val="22"/>
           <w:szCs w:val="22"/>
         </w:rPr>
-        <w:lastRenderedPageBreak/>
-        <w:t xml:space="preserve">2014) will be shaped by a continuing rise in </w:t>
-      </w:r>
-      <w:r>
-        <w:rPr>
-          <w:color w:val="FF0000"/>
-          <w:sz w:val="22"/>
-          <w:szCs w:val="22"/>
-        </w:rPr>
-        <w:t>warming temperatures</w:t>
-      </w:r>
-      <w:r>
-        <w:rPr>
-          <w:bCs/>
-          <w:color w:val="FF0000"/>
-          <w:kern w:val="36"/>
-          <w:sz w:val="22"/>
-          <w:szCs w:val="22"/>
-        </w:rPr>
-        <w:t xml:space="preserve">. What appears to be more certain is the prediction </w:t>
-      </w:r>
-      <w:r>
-        <w:rPr>
-          <w:color w:val="FF0000"/>
-          <w:sz w:val="22"/>
-          <w:szCs w:val="22"/>
-        </w:rPr>
-        <w:t>that pitch pine colonies</w:t>
+        <w:t>(</w:t>
+      </w:r>
+      <w:r>
+        <w:rPr>
+          <w:color w:val="FF0000"/>
+          <w:sz w:val="22"/>
+          <w:szCs w:val="22"/>
+        </w:rPr>
+        <w:t xml:space="preserve">Day </w:t>
+      </w:r>
+      <w:r>
+        <w:rPr>
+          <w:i/>
+          <w:iCs/>
+          <w:color w:val="FF0000"/>
+          <w:sz w:val="22"/>
+          <w:szCs w:val="22"/>
+        </w:rPr>
+        <w:t>et al.</w:t>
+      </w:r>
+      <w:r>
+        <w:rPr>
+          <w:color w:val="FF0000"/>
+          <w:sz w:val="22"/>
+          <w:szCs w:val="22"/>
+        </w:rPr>
+        <w:t xml:space="preserve"> 2005)</w:t>
+      </w:r>
+      <w:r>
+        <w:rPr>
+          <w:color w:val="FF0000"/>
+          <w:sz w:val="22"/>
+          <w:szCs w:val="22"/>
+        </w:rPr>
+        <w:t>. Our study indicates that pitch pine physiology may be more flexible than previously thought, as we find trait shifts and population persistence along a large topographical gradient. However, global changes are likely to present these population</w:t>
+      </w:r>
+      <w:r>
+        <w:rPr>
+          <w:color w:val="FF0000"/>
+          <w:sz w:val="22"/>
+          <w:szCs w:val="22"/>
+        </w:rPr>
+        <w:t>s</w:t>
+      </w:r>
+      <w:r>
+        <w:rPr>
+          <w:color w:val="FF0000"/>
+          <w:sz w:val="22"/>
+          <w:szCs w:val="22"/>
+        </w:rPr>
+        <w:t xml:space="preserve"> with novel conditions</w:t>
+      </w:r>
+      <w:r>
+        <w:rPr>
+          <w:color w:val="FF0000"/>
+          <w:sz w:val="22"/>
+          <w:szCs w:val="22"/>
+        </w:rPr>
+        <w:t xml:space="preserve"> that may override this flexibility.</w:t>
       </w:r>
       <w:r>
         <w:rPr>
@@ -13721,106 +14177,6 @@
           <w:sz w:val="22"/>
           <w:szCs w:val="22"/>
         </w:rPr>
-        <w:t>will</w:t>
-      </w:r>
-      <w:r>
-        <w:rPr>
-          <w:color w:val="FF0000"/>
-          <w:sz w:val="22"/>
-          <w:szCs w:val="22"/>
-        </w:rPr>
-        <w:t xml:space="preserve"> suffer due to a combination of diminished open space capacity, loss of enriched substrates and elimination of suitable habitats</w:t>
-      </w:r>
-      <w:r>
-        <w:rPr>
-          <w:color w:val="FF0000"/>
-          <w:sz w:val="22"/>
-          <w:szCs w:val="22"/>
-        </w:rPr>
-        <w:t xml:space="preserve"> </w:t>
-      </w:r>
-      <w:r>
-        <w:rPr>
-          <w:bCs/>
-          <w:color w:val="FF0000"/>
-          <w:kern w:val="36"/>
-          <w:sz w:val="22"/>
-          <w:szCs w:val="22"/>
-        </w:rPr>
-        <w:t>(</w:t>
-      </w:r>
-      <w:r>
-        <w:rPr>
-          <w:color w:val="FF0000"/>
-          <w:sz w:val="22"/>
-          <w:szCs w:val="22"/>
-        </w:rPr>
-        <w:t xml:space="preserve">Day </w:t>
-      </w:r>
-      <w:r>
-        <w:rPr>
-          <w:i/>
-          <w:iCs/>
-          <w:color w:val="FF0000"/>
-          <w:sz w:val="22"/>
-          <w:szCs w:val="22"/>
-        </w:rPr>
-        <w:t>et al.</w:t>
-      </w:r>
-      <w:r>
-        <w:rPr>
-          <w:color w:val="FF0000"/>
-          <w:sz w:val="22"/>
-          <w:szCs w:val="22"/>
-        </w:rPr>
-        <w:t xml:space="preserve"> 2005)</w:t>
-      </w:r>
-      <w:r>
-        <w:rPr>
-          <w:color w:val="FF0000"/>
-          <w:sz w:val="22"/>
-          <w:szCs w:val="22"/>
-        </w:rPr>
-        <w:t>. Our study indicates that pitch pine physiology may be more flexible than previously thought, as we find trait shifts and population persistence along a large topographical gradient. However, global changes are likely to present these population</w:t>
-      </w:r>
-      <w:r>
-        <w:rPr>
-          <w:color w:val="FF0000"/>
-          <w:sz w:val="22"/>
-          <w:szCs w:val="22"/>
-        </w:rPr>
-        <w:t>s</w:t>
-      </w:r>
-      <w:r>
-        <w:rPr>
-          <w:color w:val="FF0000"/>
-          <w:sz w:val="22"/>
-          <w:szCs w:val="22"/>
-        </w:rPr>
-        <w:t xml:space="preserve"> with novel conditions</w:t>
-      </w:r>
-      <w:r>
-        <w:rPr>
-          <w:color w:val="FF0000"/>
-          <w:sz w:val="22"/>
-          <w:szCs w:val="22"/>
-        </w:rPr>
-        <w:t xml:space="preserve"> that may override this flexibility.</w:t>
-      </w:r>
-      <w:r>
-        <w:rPr>
-          <w:color w:val="FF0000"/>
-          <w:sz w:val="22"/>
-          <w:szCs w:val="22"/>
-        </w:rPr>
-        <w:t xml:space="preserve"> </w:t>
-      </w:r>
-      <w:r>
-        <w:rPr>
-          <w:color w:val="FF0000"/>
-          <w:sz w:val="22"/>
-          <w:szCs w:val="22"/>
-        </w:rPr>
         <w:t>Future monitoring, manipulative, and mod</w:t>
       </w:r>
       <w:r>
@@ -13839,7 +14195,7 @@
         </w:rPr>
         <w:t>ling studies will be critical to ensure the future persistence of this important species.</w:t>
       </w:r>
-      <w:bookmarkEnd w:id="4"/>
+      <w:bookmarkEnd w:id="5"/>
     </w:p>
     <w:p>
       <w:pPr>
@@ -13851,7 +14207,7 @@
         </w:rPr>
       </w:pPr>
     </w:p>
-    <w:bookmarkEnd w:id="3"/>
+    <w:bookmarkEnd w:id="4"/>
     <w:p>
       <w:pPr>
         <w:pStyle w:val="Heading2"/>
@@ -14119,15 +14475,22 @@
         </w:rPr>
         <w:t>Stars</w:t>
       </w:r>
-      <w:bookmarkStart w:id="5" w:name="_GoBack"/>
-      <w:bookmarkEnd w:id="5"/>
-      <w:r>
-        <w:rPr>
-          <w:color w:val="FF0000"/>
-          <w:sz w:val="22"/>
-          <w:szCs w:val="22"/>
-        </w:rPr>
-        <w:t>, triangles, diamonds, and squares correspond to measurements at Gorham Cliffs</w:t>
+      <w:r>
+        <w:rPr>
+          <w:color w:val="FF0000"/>
+          <w:sz w:val="22"/>
+          <w:szCs w:val="22"/>
+        </w:rPr>
+        <w:t xml:space="preserve">, triangles, diamonds, and squares correspond to </w:t>
+      </w:r>
+      <w:r>
+        <w:rPr>
+          <w:color w:val="FF0000"/>
+          <w:sz w:val="22"/>
+          <w:szCs w:val="22"/>
+        </w:rPr>
+        <w:lastRenderedPageBreak/>
+        <w:t>measurements at Gorham Cliffs</w:t>
       </w:r>
       <w:r>
         <w:rPr>
@@ -14241,16 +14604,7 @@
           <w:sz w:val="22"/>
           <w:szCs w:val="22"/>
         </w:rPr>
-        <w:t xml:space="preserve">Relationship between elevation and soil aluminum (A), calcium (B), potassium (C), magnesium (D), phosphorus (E), and zinc (F). Color of points and trendlines indicates the fire history with red and </w:t>
-      </w:r>
-      <w:r>
-        <w:rPr>
-          <w:color w:val="FF0000"/>
-          <w:sz w:val="22"/>
-          <w:szCs w:val="22"/>
-        </w:rPr>
-        <w:lastRenderedPageBreak/>
-        <w:t>blue indicating exposure and no exposure to the 1947 fire, respectively. The trendlines indicate the modeled responses from the linear regression models. Only significant (</w:t>
+        <w:t>Relationship between elevation and soil aluminum (A), calcium (B), potassium (C), magnesium (D), phosphorus (E), and zinc (F). Color of points and trendlines indicates the fire history with red and blue indicating exposure and no exposure to the 1947 fire, respectively. The trendlines indicate the modeled responses from the linear regression models. Only significant (</w:t>
       </w:r>
       <w:r>
         <w:rPr>
@@ -14597,7 +14951,16 @@
           <w:sz w:val="22"/>
           <w:szCs w:val="22"/>
         </w:rPr>
-        <w:t xml:space="preserve"> &lt; 0.05 trends are shown. Black lines indicate relationships that are similar across fire history groups and blue and red lines indicate a difference in trends between fire history groups.</w:t>
+        <w:t xml:space="preserve"> &lt; 0.05 </w:t>
+      </w:r>
+      <w:r>
+        <w:rPr>
+          <w:color w:val="FF0000"/>
+          <w:sz w:val="22"/>
+          <w:szCs w:val="22"/>
+        </w:rPr>
+        <w:lastRenderedPageBreak/>
+        <w:t>trends are shown. Black lines indicate relationships that are similar across fire history groups and blue and red lines indicate a difference in trends between fire history groups.</w:t>
       </w:r>
       <w:r>
         <w:rPr>
@@ -14669,7 +15032,6 @@
           <w:sz w:val="22"/>
           <w:szCs w:val="22"/>
         </w:rPr>
-        <w:lastRenderedPageBreak/>
         <w:t xml:space="preserve">Data </w:t>
       </w:r>
       <w:r>
@@ -15817,6 +16179,7 @@
           <w:sz w:val="22"/>
           <w:szCs w:val="22"/>
         </w:rPr>
+        <w:lastRenderedPageBreak/>
         <w:t>NGS and JL acknowledge support from the U</w:t>
       </w:r>
       <w:r>
@@ -15951,7 +16314,6 @@
           <w:szCs w:val="22"/>
           <w:shd w:val="clear" w:color="auto" w:fill="FFFFFF"/>
         </w:rPr>
-        <w:lastRenderedPageBreak/>
         <w:t xml:space="preserve">Abney, R., Kuhn, T., Chow, A., Hockaday, W., Fogel, M., and </w:t>
       </w:r>
       <w:proofErr w:type="spellStart"/>
@@ -17519,6 +17881,7 @@
           <w:szCs w:val="22"/>
           <w:shd w:val="clear" w:color="auto" w:fill="FFFFFF"/>
         </w:rPr>
+        <w:lastRenderedPageBreak/>
         <w:t>Conkey</w:t>
       </w:r>
       <w:proofErr w:type="spellEnd"/>
@@ -17650,7 +18013,6 @@
           <w:szCs w:val="22"/>
           <w:shd w:val="clear" w:color="auto" w:fill="FEFEFE"/>
         </w:rPr>
-        <w:lastRenderedPageBreak/>
         <w:t xml:space="preserve">Coulson, R. and </w:t>
       </w:r>
       <w:proofErr w:type="spellStart"/>
@@ -19216,6 +19578,7 @@
           <w:szCs w:val="22"/>
           <w:shd w:val="clear" w:color="auto" w:fill="FFFFFF"/>
         </w:rPr>
+        <w:lastRenderedPageBreak/>
         <w:t>Foereid</w:t>
       </w:r>
       <w:proofErr w:type="spellEnd"/>
@@ -19401,7 +19764,6 @@
           <w:color w:val="000000" w:themeColor="text1"/>
           <w:sz w:val="22"/>
         </w:rPr>
-        <w:lastRenderedPageBreak/>
         <w:t>Fri</w:t>
       </w:r>
       <w:r>
@@ -20519,16 +20881,7 @@
           <w:szCs w:val="22"/>
           <w:shd w:val="clear" w:color="auto" w:fill="FFFFFF"/>
         </w:rPr>
-        <w:t>Langsrud, Ø.</w:t>
-      </w:r>
-      <w:r>
-        <w:rPr>
-          <w:color w:val="000000" w:themeColor="text1"/>
-          <w:sz w:val="22"/>
-          <w:szCs w:val="22"/>
-          <w:shd w:val="clear" w:color="auto" w:fill="FFFFFF"/>
-        </w:rPr>
-        <w:t xml:space="preserve"> (</w:t>
+        <w:t>Langsrud</w:t>
       </w:r>
       <w:proofErr w:type="spellEnd"/>
       <w:r>
@@ -20538,7 +20891,16 @@
           <w:szCs w:val="22"/>
           <w:shd w:val="clear" w:color="auto" w:fill="FFFFFF"/>
         </w:rPr>
-        <w:t>2003).</w:t>
+        <w:t>, Ø.</w:t>
+      </w:r>
+      <w:r>
+        <w:rPr>
+          <w:color w:val="000000" w:themeColor="text1"/>
+          <w:sz w:val="22"/>
+          <w:szCs w:val="22"/>
+          <w:shd w:val="clear" w:color="auto" w:fill="FFFFFF"/>
+        </w:rPr>
+        <w:t xml:space="preserve"> (2003).</w:t>
       </w:r>
       <w:r>
         <w:rPr>
@@ -21190,6 +21552,7 @@
           <w:sz w:val="22"/>
           <w:szCs w:val="22"/>
         </w:rPr>
+        <w:lastRenderedPageBreak/>
         <w:t xml:space="preserve">Lee, C., Robinson, G., Robinson, I., and Lee, H. (2019). </w:t>
       </w:r>
       <w:r>
@@ -21483,7 +21846,6 @@
           <w:szCs w:val="22"/>
           <w:shd w:val="clear" w:color="auto" w:fill="FFFFFF"/>
         </w:rPr>
-        <w:lastRenderedPageBreak/>
         <w:t>Lesk</w:t>
       </w:r>
       <w:proofErr w:type="spellEnd"/>
@@ -22909,6 +23271,7 @@
           <w:szCs w:val="22"/>
           <w:shd w:val="clear" w:color="auto" w:fill="FFFFFF"/>
         </w:rPr>
+        <w:lastRenderedPageBreak/>
         <w:t>Parshall, T. and Foster, D. (2002). Fire on the New England landscape: regional and temporal variation, cultural and environmental controls.</w:t>
       </w:r>
       <w:r>
@@ -23113,7 +23476,6 @@
           <w:szCs w:val="22"/>
           <w:shd w:val="clear" w:color="auto" w:fill="FFFFFF"/>
         </w:rPr>
-        <w:lastRenderedPageBreak/>
         <w:t>Patterson III, W., Edwards, K.</w:t>
       </w:r>
       <w:r>
@@ -25982,7 +26344,7 @@
 </file>
 
 <file path=customXml/itemProps1.xml><?xml version="1.0" encoding="utf-8"?>
-<ds:datastoreItem xmlns:ds="http://schemas.openxmlformats.org/officeDocument/2006/customXml" ds:itemID="{2CB0A685-6412-764C-92E6-081ECDDA1998}">
+<ds:datastoreItem xmlns:ds="http://schemas.openxmlformats.org/officeDocument/2006/customXml" ds:itemID="{307867BB-AED5-F34D-9F16-1BDE62C9F017}">
   <ds:schemaRefs>
     <ds:schemaRef ds:uri="http://schemas.openxmlformats.org/officeDocument/2006/bibliography"/>
   </ds:schemaRefs>

</xml_diff>